<commit_message>
Update P3 Designation Details & Flowchart
</commit_message>
<xml_diff>
--- a/doc/Lab-1 Report.docx
+++ b/doc/Lab-1 Report.docx
@@ -602,7 +602,7 @@
       <w:bookmarkStart w:id="0" w:name="_Toc480900250"/>
       <w:bookmarkStart w:id="1" w:name="_Toc480901137"/>
       <w:bookmarkStart w:id="2" w:name="_Toc480932633"/>
-      <w:bookmarkStart w:id="3" w:name="_Toc33888535"/>
+      <w:bookmarkStart w:id="3" w:name="_Toc34065036"/>
       <w:r>
         <w:lastRenderedPageBreak/>
         <w:t>目录</w:t>
@@ -676,7 +676,7 @@
             </w:rPr>
             <w:fldChar w:fldCharType="separate"/>
           </w:r>
-          <w:hyperlink w:anchor="_Toc33888535" w:history="1">
+          <w:hyperlink w:anchor="_Toc34065036" w:history="1">
             <w:r>
               <w:rPr>
                 <w:rStyle w:val="aa"/>
@@ -703,7 +703,7 @@
                 <w:noProof/>
                 <w:webHidden/>
               </w:rPr>
-              <w:instrText xml:space="preserve"> PAGEREF _Toc33888535 \h </w:instrText>
+              <w:instrText xml:space="preserve"> PAGEREF _Toc34065036 \h </w:instrText>
             </w:r>
             <w:r>
               <w:rPr>
@@ -751,7 +751,7 @@
               <w:szCs w:val="22"/>
             </w:rPr>
           </w:pPr>
-          <w:hyperlink w:anchor="_Toc33888536" w:history="1">
+          <w:hyperlink w:anchor="_Toc34065037" w:history="1">
             <w:r>
               <w:rPr>
                 <w:rStyle w:val="aa"/>
@@ -778,7 +778,7 @@
                 <w:noProof/>
                 <w:webHidden/>
               </w:rPr>
-              <w:instrText xml:space="preserve"> PAGEREF _Toc33888536 \h </w:instrText>
+              <w:instrText xml:space="preserve"> PAGEREF _Toc34065037 \h </w:instrText>
             </w:r>
             <w:r>
               <w:rPr>
@@ -826,7 +826,7 @@
               <w:szCs w:val="22"/>
             </w:rPr>
           </w:pPr>
-          <w:hyperlink w:anchor="_Toc33888537" w:history="1">
+          <w:hyperlink w:anchor="_Toc34065038" w:history="1">
             <w:r>
               <w:rPr>
                 <w:rStyle w:val="aa"/>
@@ -853,7 +853,7 @@
                 <w:noProof/>
                 <w:webHidden/>
               </w:rPr>
-              <w:instrText xml:space="preserve"> PAGEREF _Toc33888537 \h </w:instrText>
+              <w:instrText xml:space="preserve"> PAGEREF _Toc34065038 \h </w:instrText>
             </w:r>
             <w:r>
               <w:rPr>
@@ -898,7 +898,7 @@
               <w:sz w:val="21"/>
             </w:rPr>
           </w:pPr>
-          <w:hyperlink w:anchor="_Toc33888538" w:history="1">
+          <w:hyperlink w:anchor="_Toc34065039" w:history="1">
             <w:r>
               <w:rPr>
                 <w:rStyle w:val="aa"/>
@@ -925,7 +925,7 @@
                 <w:noProof/>
                 <w:webHidden/>
               </w:rPr>
-              <w:instrText xml:space="preserve"> PAGEREF _Toc33888538 \h </w:instrText>
+              <w:instrText xml:space="preserve"> PAGEREF _Toc34065039 \h </w:instrText>
             </w:r>
             <w:r>
               <w:rPr>
@@ -969,7 +969,7 @@
               <w:szCs w:val="22"/>
             </w:rPr>
           </w:pPr>
-          <w:hyperlink w:anchor="_Toc33888539" w:history="1">
+          <w:hyperlink w:anchor="_Toc34065040" w:history="1">
             <w:r>
               <w:rPr>
                 <w:rStyle w:val="aa"/>
@@ -996,7 +996,7 @@
                 <w:noProof/>
                 <w:webHidden/>
               </w:rPr>
-              <w:instrText xml:space="preserve"> PAGEREF _Toc33888539 \h </w:instrText>
+              <w:instrText xml:space="preserve"> PAGEREF _Toc34065040 \h </w:instrText>
             </w:r>
             <w:r>
               <w:rPr>
@@ -1040,7 +1040,7 @@
               <w:szCs w:val="22"/>
             </w:rPr>
           </w:pPr>
-          <w:hyperlink w:anchor="_Toc33888540" w:history="1">
+          <w:hyperlink w:anchor="_Toc34065041" w:history="1">
             <w:r>
               <w:rPr>
                 <w:rStyle w:val="aa"/>
@@ -1067,7 +1067,7 @@
                 <w:noProof/>
                 <w:webHidden/>
               </w:rPr>
-              <w:instrText xml:space="preserve"> PAGEREF _Toc33888540 \h </w:instrText>
+              <w:instrText xml:space="preserve"> PAGEREF _Toc34065041 \h </w:instrText>
             </w:r>
             <w:r>
               <w:rPr>
@@ -1111,7 +1111,7 @@
               <w:szCs w:val="22"/>
             </w:rPr>
           </w:pPr>
-          <w:hyperlink w:anchor="_Toc33888541" w:history="1">
+          <w:hyperlink w:anchor="_Toc34065042" w:history="1">
             <w:r>
               <w:rPr>
                 <w:rStyle w:val="aa"/>
@@ -1138,7 +1138,7 @@
                 <w:noProof/>
                 <w:webHidden/>
               </w:rPr>
-              <w:instrText xml:space="preserve"> PAGEREF _Toc33888541 \h </w:instrText>
+              <w:instrText xml:space="preserve"> PAGEREF _Toc34065042 \h </w:instrText>
             </w:r>
             <w:r>
               <w:rPr>
@@ -1182,13 +1182,13 @@
               <w:szCs w:val="22"/>
             </w:rPr>
           </w:pPr>
-          <w:hyperlink w:anchor="_Toc33888542" w:history="1">
+          <w:hyperlink w:anchor="_Toc34065043" w:history="1">
             <w:r>
               <w:rPr>
                 <w:rStyle w:val="aa"/>
                 <w:noProof/>
               </w:rPr>
-              <w:t>2.1.4 自定义工具栏</w:t>
+              <w:t>2.1.4 编辑器字体修改</w:t>
             </w:r>
             <w:r>
               <w:rPr>
@@ -1209,7 +1209,7 @@
                 <w:noProof/>
                 <w:webHidden/>
               </w:rPr>
-              <w:instrText xml:space="preserve"> PAGEREF _Toc33888542 \h </w:instrText>
+              <w:instrText xml:space="preserve"> PAGEREF _Toc34065043 \h </w:instrText>
             </w:r>
             <w:r>
               <w:rPr>
@@ -1253,13 +1253,13 @@
               <w:szCs w:val="22"/>
             </w:rPr>
           </w:pPr>
-          <w:hyperlink w:anchor="_Toc33888543" w:history="1">
+          <w:hyperlink w:anchor="_Toc34065044" w:history="1">
             <w:r>
               <w:rPr>
                 <w:rStyle w:val="aa"/>
                 <w:noProof/>
               </w:rPr>
-              <w:t>2.1.5 编辑器字体修改</w:t>
+              <w:t>2.1.5 修改默认编码</w:t>
             </w:r>
             <w:r>
               <w:rPr>
@@ -1280,7 +1280,7 @@
                 <w:noProof/>
                 <w:webHidden/>
               </w:rPr>
-              <w:instrText xml:space="preserve"> PAGEREF _Toc33888543 \h </w:instrText>
+              <w:instrText xml:space="preserve"> PAGEREF _Toc34065044 \h </w:instrText>
             </w:r>
             <w:r>
               <w:rPr>
@@ -1324,13 +1324,13 @@
               <w:szCs w:val="22"/>
             </w:rPr>
           </w:pPr>
-          <w:hyperlink w:anchor="_Toc33888544" w:history="1">
+          <w:hyperlink w:anchor="_Toc34065045" w:history="1">
             <w:r>
               <w:rPr>
                 <w:rStyle w:val="aa"/>
                 <w:noProof/>
               </w:rPr>
-              <w:t>2.1.6 修改默认编码</w:t>
+              <w:t>2.1.6 设置代码自动提示</w:t>
             </w:r>
             <w:r>
               <w:rPr>
@@ -1351,7 +1351,7 @@
                 <w:noProof/>
                 <w:webHidden/>
               </w:rPr>
-              <w:instrText xml:space="preserve"> PAGEREF _Toc33888544 \h </w:instrText>
+              <w:instrText xml:space="preserve"> PAGEREF _Toc34065045 \h </w:instrText>
             </w:r>
             <w:r>
               <w:rPr>
@@ -1371,7 +1371,7 @@
                 <w:noProof/>
                 <w:webHidden/>
               </w:rPr>
-              <w:t>2</w:t>
+              <w:t>3</w:t>
             </w:r>
             <w:r>
               <w:rPr>
@@ -1395,13 +1395,13 @@
               <w:szCs w:val="22"/>
             </w:rPr>
           </w:pPr>
-          <w:hyperlink w:anchor="_Toc33888545" w:history="1">
+          <w:hyperlink w:anchor="_Toc34065046" w:history="1">
             <w:r>
               <w:rPr>
                 <w:rStyle w:val="aa"/>
                 <w:noProof/>
               </w:rPr>
-              <w:t>2.1.7 设置代码自动提示</w:t>
+              <w:t>2.1.7 配置 Maven</w:t>
             </w:r>
             <w:r>
               <w:rPr>
@@ -1422,78 +1422,7 @@
                 <w:noProof/>
                 <w:webHidden/>
               </w:rPr>
-              <w:instrText xml:space="preserve"> PAGEREF _Toc33888545 \h </w:instrText>
-            </w:r>
-            <w:r>
-              <w:rPr>
-                <w:noProof/>
-                <w:webHidden/>
-              </w:rPr>
-            </w:r>
-            <w:r>
-              <w:rPr>
-                <w:noProof/>
-                <w:webHidden/>
-              </w:rPr>
-              <w:fldChar w:fldCharType="separate"/>
-            </w:r>
-            <w:r>
-              <w:rPr>
-                <w:noProof/>
-                <w:webHidden/>
-              </w:rPr>
-              <w:t>3</w:t>
-            </w:r>
-            <w:r>
-              <w:rPr>
-                <w:noProof/>
-                <w:webHidden/>
-              </w:rPr>
-              <w:fldChar w:fldCharType="end"/>
-            </w:r>
-          </w:hyperlink>
-        </w:p>
-        <w:p>
-          <w:pPr>
-            <w:pStyle w:val="TOC3"/>
-            <w:tabs>
-              <w:tab w:val="right" w:leader="dot" w:pos="8296"/>
-            </w:tabs>
-            <w:rPr>
-              <w:rFonts w:eastAsiaTheme="minorEastAsia" w:hAnsiTheme="minorHAnsi" w:cstheme="minorBidi"/>
-              <w:noProof/>
-              <w:sz w:val="21"/>
-              <w:szCs w:val="22"/>
-            </w:rPr>
-          </w:pPr>
-          <w:hyperlink w:anchor="_Toc33888546" w:history="1">
-            <w:r>
-              <w:rPr>
-                <w:rStyle w:val="aa"/>
-                <w:noProof/>
-              </w:rPr>
-              <w:t>2.1.8 配置 Maven</w:t>
-            </w:r>
-            <w:r>
-              <w:rPr>
-                <w:noProof/>
-                <w:webHidden/>
-              </w:rPr>
-              <w:tab/>
-            </w:r>
-            <w:r>
-              <w:rPr>
-                <w:noProof/>
-                <w:webHidden/>
-              </w:rPr>
-              <w:fldChar w:fldCharType="begin"/>
-            </w:r>
-            <w:r>
-              <w:rPr>
-                <w:noProof/>
-                <w:webHidden/>
-              </w:rPr>
-              <w:instrText xml:space="preserve"> PAGEREF _Toc33888546 \h </w:instrText>
+              <w:instrText xml:space="preserve"> PAGEREF _Toc34065046 \h </w:instrText>
             </w:r>
             <w:r>
               <w:rPr>
@@ -1538,7 +1467,7 @@
               <w:sz w:val="21"/>
             </w:rPr>
           </w:pPr>
-          <w:hyperlink w:anchor="_Toc33888547" w:history="1">
+          <w:hyperlink w:anchor="_Toc34065047" w:history="1">
             <w:r>
               <w:rPr>
                 <w:rStyle w:val="aa"/>
@@ -1565,7 +1494,7 @@
                 <w:noProof/>
                 <w:webHidden/>
               </w:rPr>
-              <w:instrText xml:space="preserve"> PAGEREF _Toc33888547 \h </w:instrText>
+              <w:instrText xml:space="preserve"> PAGEREF _Toc34065047 \h </w:instrText>
             </w:r>
             <w:r>
               <w:rPr>
@@ -1609,7 +1538,7 @@
               <w:szCs w:val="22"/>
             </w:rPr>
           </w:pPr>
-          <w:hyperlink w:anchor="_Toc33888548" w:history="1">
+          <w:hyperlink w:anchor="_Toc34065048" w:history="1">
             <w:r>
               <w:rPr>
                 <w:rStyle w:val="aa"/>
@@ -1636,7 +1565,7 @@
                 <w:noProof/>
                 <w:webHidden/>
               </w:rPr>
-              <w:instrText xml:space="preserve"> PAGEREF _Toc33888548 \h </w:instrText>
+              <w:instrText xml:space="preserve"> PAGEREF _Toc34065048 \h </w:instrText>
             </w:r>
             <w:r>
               <w:rPr>
@@ -1680,7 +1609,7 @@
               <w:szCs w:val="22"/>
             </w:rPr>
           </w:pPr>
-          <w:hyperlink w:anchor="_Toc33888549" w:history="1">
+          <w:hyperlink w:anchor="_Toc34065049" w:history="1">
             <w:r>
               <w:rPr>
                 <w:rStyle w:val="aa"/>
@@ -1707,7 +1636,7 @@
                 <w:noProof/>
                 <w:webHidden/>
               </w:rPr>
-              <w:instrText xml:space="preserve"> PAGEREF _Toc33888549 \h </w:instrText>
+              <w:instrText xml:space="preserve"> PAGEREF _Toc34065049 \h </w:instrText>
             </w:r>
             <w:r>
               <w:rPr>
@@ -1751,7 +1680,7 @@
               <w:szCs w:val="22"/>
             </w:rPr>
           </w:pPr>
-          <w:hyperlink w:anchor="_Toc33888550" w:history="1">
+          <w:hyperlink w:anchor="_Toc34065050" w:history="1">
             <w:r>
               <w:rPr>
                 <w:rStyle w:val="aa"/>
@@ -1778,7 +1707,7 @@
                 <w:noProof/>
                 <w:webHidden/>
               </w:rPr>
-              <w:instrText xml:space="preserve"> PAGEREF _Toc33888550 \h </w:instrText>
+              <w:instrText xml:space="preserve"> PAGEREF _Toc34065050 \h </w:instrText>
             </w:r>
             <w:r>
               <w:rPr>
@@ -1798,7 +1727,7 @@
                 <w:noProof/>
                 <w:webHidden/>
               </w:rPr>
-              <w:t>6</w:t>
+              <w:t>5</w:t>
             </w:r>
             <w:r>
               <w:rPr>
@@ -1822,7 +1751,7 @@
               <w:szCs w:val="22"/>
             </w:rPr>
           </w:pPr>
-          <w:hyperlink w:anchor="_Toc33888551" w:history="1">
+          <w:hyperlink w:anchor="_Toc34065051" w:history="1">
             <w:r>
               <w:rPr>
                 <w:rStyle w:val="aa"/>
@@ -1849,7 +1778,7 @@
                 <w:noProof/>
                 <w:webHidden/>
               </w:rPr>
-              <w:instrText xml:space="preserve"> PAGEREF _Toc33888551 \h </w:instrText>
+              <w:instrText xml:space="preserve"> PAGEREF _Toc34065051 \h </w:instrText>
             </w:r>
             <w:r>
               <w:rPr>
@@ -1869,7 +1798,7 @@
                 <w:noProof/>
                 <w:webHidden/>
               </w:rPr>
-              <w:t>7</w:t>
+              <w:t>6</w:t>
             </w:r>
             <w:r>
               <w:rPr>
@@ -1893,7 +1822,7 @@
               <w:szCs w:val="22"/>
             </w:rPr>
           </w:pPr>
-          <w:hyperlink w:anchor="_Toc33888552" w:history="1">
+          <w:hyperlink w:anchor="_Toc34065052" w:history="1">
             <w:r>
               <w:rPr>
                 <w:rStyle w:val="aa"/>
@@ -1920,7 +1849,7 @@
                 <w:noProof/>
                 <w:webHidden/>
               </w:rPr>
-              <w:instrText xml:space="preserve"> PAGEREF _Toc33888552 \h </w:instrText>
+              <w:instrText xml:space="preserve"> PAGEREF _Toc34065052 \h </w:instrText>
             </w:r>
             <w:r>
               <w:rPr>
@@ -1940,7 +1869,7 @@
                 <w:noProof/>
                 <w:webHidden/>
               </w:rPr>
-              <w:t>8</w:t>
+              <w:t>7</w:t>
             </w:r>
             <w:r>
               <w:rPr>
@@ -1968,7 +1897,7 @@
               <w:szCs w:val="22"/>
             </w:rPr>
           </w:pPr>
-          <w:hyperlink w:anchor="_Toc33888553" w:history="1">
+          <w:hyperlink w:anchor="_Toc34065053" w:history="1">
             <w:r>
               <w:rPr>
                 <w:rStyle w:val="aa"/>
@@ -1995,7 +1924,7 @@
                 <w:noProof/>
                 <w:webHidden/>
               </w:rPr>
-              <w:instrText xml:space="preserve"> PAGEREF _Toc33888553 \h </w:instrText>
+              <w:instrText xml:space="preserve"> PAGEREF _Toc34065053 \h </w:instrText>
             </w:r>
             <w:r>
               <w:rPr>
@@ -2015,7 +1944,7 @@
                 <w:noProof/>
                 <w:webHidden/>
               </w:rPr>
-              <w:t>9</w:t>
+              <w:t>8</w:t>
             </w:r>
             <w:r>
               <w:rPr>
@@ -2040,7 +1969,7 @@
               <w:sz w:val="21"/>
             </w:rPr>
           </w:pPr>
-          <w:hyperlink w:anchor="_Toc33888554" w:history="1">
+          <w:hyperlink w:anchor="_Toc34065054" w:history="1">
             <w:r>
               <w:rPr>
                 <w:rStyle w:val="aa"/>
@@ -2067,7 +1996,7 @@
                 <w:noProof/>
                 <w:webHidden/>
               </w:rPr>
-              <w:instrText xml:space="preserve"> PAGEREF _Toc33888554 \h </w:instrText>
+              <w:instrText xml:space="preserve"> PAGEREF _Toc34065054 \h </w:instrText>
             </w:r>
             <w:r>
               <w:rPr>
@@ -2087,7 +2016,7 @@
                 <w:noProof/>
                 <w:webHidden/>
               </w:rPr>
-              <w:t>9</w:t>
+              <w:t>8</w:t>
             </w:r>
             <w:r>
               <w:rPr>
@@ -2111,7 +2040,7 @@
               <w:szCs w:val="22"/>
             </w:rPr>
           </w:pPr>
-          <w:hyperlink w:anchor="_Toc33888555" w:history="1">
+          <w:hyperlink w:anchor="_Toc34065055" w:history="1">
             <w:r>
               <w:rPr>
                 <w:rStyle w:val="aa"/>
@@ -2138,7 +2067,7 @@
                 <w:noProof/>
                 <w:webHidden/>
               </w:rPr>
-              <w:instrText xml:space="preserve"> PAGEREF _Toc33888555 \h </w:instrText>
+              <w:instrText xml:space="preserve"> PAGEREF _Toc34065055 \h </w:instrText>
             </w:r>
             <w:r>
               <w:rPr>
@@ -2158,7 +2087,7 @@
                 <w:noProof/>
                 <w:webHidden/>
               </w:rPr>
-              <w:t>9</w:t>
+              <w:t>8</w:t>
             </w:r>
             <w:r>
               <w:rPr>
@@ -2182,7 +2111,7 @@
               <w:szCs w:val="22"/>
             </w:rPr>
           </w:pPr>
-          <w:hyperlink w:anchor="_Toc33888556" w:history="1">
+          <w:hyperlink w:anchor="_Toc34065056" w:history="1">
             <w:r>
               <w:rPr>
                 <w:rStyle w:val="aa"/>
@@ -2209,7 +2138,7 @@
                 <w:noProof/>
                 <w:webHidden/>
               </w:rPr>
-              <w:instrText xml:space="preserve"> PAGEREF _Toc33888556 \h </w:instrText>
+              <w:instrText xml:space="preserve"> PAGEREF _Toc34065056 \h </w:instrText>
             </w:r>
             <w:r>
               <w:rPr>
@@ -2229,7 +2158,7 @@
                 <w:noProof/>
                 <w:webHidden/>
               </w:rPr>
-              <w:t>10</w:t>
+              <w:t>9</w:t>
             </w:r>
             <w:r>
               <w:rPr>
@@ -2254,7 +2183,7 @@
               <w:sz w:val="21"/>
             </w:rPr>
           </w:pPr>
-          <w:hyperlink w:anchor="_Toc33888557" w:history="1">
+          <w:hyperlink w:anchor="_Toc34065057" w:history="1">
             <w:r>
               <w:rPr>
                 <w:rStyle w:val="aa"/>
@@ -2281,7 +2210,7 @@
                 <w:noProof/>
                 <w:webHidden/>
               </w:rPr>
-              <w:instrText xml:space="preserve"> PAGEREF _Toc33888557 \h </w:instrText>
+              <w:instrText xml:space="preserve"> PAGEREF _Toc34065057 \h </w:instrText>
             </w:r>
             <w:r>
               <w:rPr>
@@ -2301,7 +2230,7 @@
                 <w:noProof/>
                 <w:webHidden/>
               </w:rPr>
-              <w:t>10</w:t>
+              <w:t>9</w:t>
             </w:r>
             <w:r>
               <w:rPr>
@@ -2325,7 +2254,7 @@
               <w:szCs w:val="22"/>
             </w:rPr>
           </w:pPr>
-          <w:hyperlink w:anchor="_Toc33888558" w:history="1">
+          <w:hyperlink w:anchor="_Toc34065058" w:history="1">
             <w:r>
               <w:rPr>
                 <w:rStyle w:val="aa"/>
@@ -2352,7 +2281,7 @@
                 <w:noProof/>
                 <w:webHidden/>
               </w:rPr>
-              <w:instrText xml:space="preserve"> PAGEREF _Toc33888558 \h </w:instrText>
+              <w:instrText xml:space="preserve"> PAGEREF _Toc34065058 \h </w:instrText>
             </w:r>
             <w:r>
               <w:rPr>
@@ -2396,7 +2325,7 @@
               <w:szCs w:val="22"/>
             </w:rPr>
           </w:pPr>
-          <w:hyperlink w:anchor="_Toc33888559" w:history="1">
+          <w:hyperlink w:anchor="_Toc34065059" w:history="1">
             <w:r>
               <w:rPr>
                 <w:rStyle w:val="aa"/>
@@ -2423,7 +2352,7 @@
                 <w:noProof/>
                 <w:webHidden/>
               </w:rPr>
-              <w:instrText xml:space="preserve"> PAGEREF _Toc33888559 \h </w:instrText>
+              <w:instrText xml:space="preserve"> PAGEREF _Toc34065059 \h </w:instrText>
             </w:r>
             <w:r>
               <w:rPr>
@@ -2443,7 +2372,7 @@
                 <w:noProof/>
                 <w:webHidden/>
               </w:rPr>
-              <w:t>11</w:t>
+              <w:t>10</w:t>
             </w:r>
             <w:r>
               <w:rPr>
@@ -2467,7 +2396,7 @@
               <w:szCs w:val="22"/>
             </w:rPr>
           </w:pPr>
-          <w:hyperlink w:anchor="_Toc33888560" w:history="1">
+          <w:hyperlink w:anchor="_Toc34065060" w:history="1">
             <w:r>
               <w:rPr>
                 <w:rStyle w:val="aa"/>
@@ -2494,7 +2423,7 @@
                 <w:noProof/>
                 <w:webHidden/>
               </w:rPr>
-              <w:instrText xml:space="preserve"> PAGEREF _Toc33888560 \h </w:instrText>
+              <w:instrText xml:space="preserve"> PAGEREF _Toc34065060 \h </w:instrText>
             </w:r>
             <w:r>
               <w:rPr>
@@ -2538,7 +2467,7 @@
               <w:szCs w:val="22"/>
             </w:rPr>
           </w:pPr>
-          <w:hyperlink w:anchor="_Toc33888561" w:history="1">
+          <w:hyperlink w:anchor="_Toc34065061" w:history="1">
             <w:r>
               <w:rPr>
                 <w:rStyle w:val="aa"/>
@@ -2565,7 +2494,7 @@
                 <w:noProof/>
                 <w:webHidden/>
               </w:rPr>
-              <w:instrText xml:space="preserve"> PAGEREF _Toc33888561 \h </w:instrText>
+              <w:instrText xml:space="preserve"> PAGEREF _Toc34065061 \h </w:instrText>
             </w:r>
             <w:r>
               <w:rPr>
@@ -2609,7 +2538,7 @@
               <w:szCs w:val="22"/>
             </w:rPr>
           </w:pPr>
-          <w:hyperlink w:anchor="_Toc33888562" w:history="1">
+          <w:hyperlink w:anchor="_Toc34065062" w:history="1">
             <w:r>
               <w:rPr>
                 <w:rStyle w:val="aa"/>
@@ -2636,7 +2565,7 @@
                 <w:noProof/>
                 <w:webHidden/>
               </w:rPr>
-              <w:instrText xml:space="preserve"> PAGEREF _Toc33888562 \h </w:instrText>
+              <w:instrText xml:space="preserve"> PAGEREF _Toc34065062 \h </w:instrText>
             </w:r>
             <w:r>
               <w:rPr>
@@ -2681,7 +2610,7 @@
               <w:szCs w:val="22"/>
             </w:rPr>
           </w:pPr>
-          <w:hyperlink w:anchor="_Toc33888563" w:history="1">
+          <w:hyperlink w:anchor="_Toc34065063" w:history="1">
             <w:r>
               <w:rPr>
                 <w:rStyle w:val="aa"/>
@@ -2724,7 +2653,7 @@
                 <w:noProof/>
                 <w:webHidden/>
               </w:rPr>
-              <w:instrText xml:space="preserve"> PAGEREF _Toc33888563 \h </w:instrText>
+              <w:instrText xml:space="preserve"> PAGEREF _Toc34065063 \h </w:instrText>
             </w:r>
             <w:r>
               <w:rPr>
@@ -2769,7 +2698,7 @@
               <w:szCs w:val="22"/>
             </w:rPr>
           </w:pPr>
-          <w:hyperlink w:anchor="_Toc33888564" w:history="1">
+          <w:hyperlink w:anchor="_Toc34065064" w:history="1">
             <w:r>
               <w:rPr>
                 <w:rStyle w:val="aa"/>
@@ -2812,7 +2741,7 @@
                 <w:noProof/>
                 <w:webHidden/>
               </w:rPr>
-              <w:instrText xml:space="preserve"> PAGEREF _Toc33888564 \h </w:instrText>
+              <w:instrText xml:space="preserve"> PAGEREF _Toc34065064 \h </w:instrText>
             </w:r>
             <w:r>
               <w:rPr>
@@ -2857,7 +2786,7 @@
               <w:szCs w:val="22"/>
             </w:rPr>
           </w:pPr>
-          <w:hyperlink w:anchor="_Toc33888565" w:history="1">
+          <w:hyperlink w:anchor="_Toc34065065" w:history="1">
             <w:r>
               <w:rPr>
                 <w:rStyle w:val="aa"/>
@@ -2900,7 +2829,7 @@
                 <w:noProof/>
                 <w:webHidden/>
               </w:rPr>
-              <w:instrText xml:space="preserve"> PAGEREF _Toc33888565 \h </w:instrText>
+              <w:instrText xml:space="preserve"> PAGEREF _Toc34065065 \h </w:instrText>
             </w:r>
             <w:r>
               <w:rPr>
@@ -2944,7 +2873,7 @@
               <w:szCs w:val="22"/>
             </w:rPr>
           </w:pPr>
-          <w:hyperlink w:anchor="_Toc33888566" w:history="1">
+          <w:hyperlink w:anchor="_Toc34065066" w:history="1">
             <w:r>
               <w:rPr>
                 <w:rStyle w:val="aa"/>
@@ -2971,7 +2900,7 @@
                 <w:noProof/>
                 <w:webHidden/>
               </w:rPr>
-              <w:instrText xml:space="preserve"> PAGEREF _Toc33888566 \h </w:instrText>
+              <w:instrText xml:space="preserve"> PAGEREF _Toc34065066 \h </w:instrText>
             </w:r>
             <w:r>
               <w:rPr>
@@ -3016,7 +2945,7 @@
               <w:szCs w:val="22"/>
             </w:rPr>
           </w:pPr>
-          <w:hyperlink w:anchor="_Toc33888567" w:history="1">
+          <w:hyperlink w:anchor="_Toc34065067" w:history="1">
             <w:r>
               <w:rPr>
                 <w:rStyle w:val="aa"/>
@@ -3059,7 +2988,7 @@
                 <w:noProof/>
                 <w:webHidden/>
               </w:rPr>
-              <w:instrText xml:space="preserve"> PAGEREF _Toc33888567 \h </w:instrText>
+              <w:instrText xml:space="preserve"> PAGEREF _Toc34065067 \h </w:instrText>
             </w:r>
             <w:r>
               <w:rPr>
@@ -3104,7 +3033,7 @@
               <w:szCs w:val="22"/>
             </w:rPr>
           </w:pPr>
-          <w:hyperlink w:anchor="_Toc33888568" w:history="1">
+          <w:hyperlink w:anchor="_Toc34065068" w:history="1">
             <w:r>
               <w:rPr>
                 <w:rStyle w:val="aa"/>
@@ -3147,7 +3076,7 @@
                 <w:noProof/>
                 <w:webHidden/>
               </w:rPr>
-              <w:instrText xml:space="preserve"> PAGEREF _Toc33888568 \h </w:instrText>
+              <w:instrText xml:space="preserve"> PAGEREF _Toc34065068 \h </w:instrText>
             </w:r>
             <w:r>
               <w:rPr>
@@ -3192,7 +3121,7 @@
               <w:szCs w:val="22"/>
             </w:rPr>
           </w:pPr>
-          <w:hyperlink w:anchor="_Toc33888569" w:history="1">
+          <w:hyperlink w:anchor="_Toc34065069" w:history="1">
             <w:r>
               <w:rPr>
                 <w:rStyle w:val="aa"/>
@@ -3235,7 +3164,7 @@
                 <w:noProof/>
                 <w:webHidden/>
               </w:rPr>
-              <w:instrText xml:space="preserve"> PAGEREF _Toc33888569 \h </w:instrText>
+              <w:instrText xml:space="preserve"> PAGEREF _Toc34065069 \h </w:instrText>
             </w:r>
             <w:r>
               <w:rPr>
@@ -3279,7 +3208,7 @@
               <w:szCs w:val="22"/>
             </w:rPr>
           </w:pPr>
-          <w:hyperlink w:anchor="_Toc33888570" w:history="1">
+          <w:hyperlink w:anchor="_Toc34065070" w:history="1">
             <w:r>
               <w:rPr>
                 <w:rStyle w:val="aa"/>
@@ -3306,7 +3235,7 @@
                 <w:noProof/>
                 <w:webHidden/>
               </w:rPr>
-              <w:instrText xml:space="preserve"> PAGEREF _Toc33888570 \h </w:instrText>
+              <w:instrText xml:space="preserve"> PAGEREF _Toc34065070 \h </w:instrText>
             </w:r>
             <w:r>
               <w:rPr>
@@ -3351,7 +3280,7 @@
               <w:szCs w:val="22"/>
             </w:rPr>
           </w:pPr>
-          <w:hyperlink w:anchor="_Toc33888571" w:history="1">
+          <w:hyperlink w:anchor="_Toc34065071" w:history="1">
             <w:r>
               <w:rPr>
                 <w:rStyle w:val="aa"/>
@@ -3394,7 +3323,7 @@
                 <w:noProof/>
                 <w:webHidden/>
               </w:rPr>
-              <w:instrText xml:space="preserve"> PAGEREF _Toc33888571 \h </w:instrText>
+              <w:instrText xml:space="preserve"> PAGEREF _Toc34065071 \h </w:instrText>
             </w:r>
             <w:r>
               <w:rPr>
@@ -3439,7 +3368,7 @@
               <w:szCs w:val="22"/>
             </w:rPr>
           </w:pPr>
-          <w:hyperlink w:anchor="_Toc33888572" w:history="1">
+          <w:hyperlink w:anchor="_Toc34065072" w:history="1">
             <w:r>
               <w:rPr>
                 <w:rStyle w:val="aa"/>
@@ -3482,7 +3411,7 @@
                 <w:noProof/>
                 <w:webHidden/>
               </w:rPr>
-              <w:instrText xml:space="preserve"> PAGEREF _Toc33888572 \h </w:instrText>
+              <w:instrText xml:space="preserve"> PAGEREF _Toc34065072 \h </w:instrText>
             </w:r>
             <w:r>
               <w:rPr>
@@ -3527,7 +3456,7 @@
               <w:szCs w:val="22"/>
             </w:rPr>
           </w:pPr>
-          <w:hyperlink w:anchor="_Toc33888573" w:history="1">
+          <w:hyperlink w:anchor="_Toc34065073" w:history="1">
             <w:r>
               <w:rPr>
                 <w:rStyle w:val="aa"/>
@@ -3570,7 +3499,7 @@
                 <w:noProof/>
                 <w:webHidden/>
               </w:rPr>
-              <w:instrText xml:space="preserve"> PAGEREF _Toc33888573 \h </w:instrText>
+              <w:instrText xml:space="preserve"> PAGEREF _Toc34065073 \h </w:instrText>
             </w:r>
             <w:r>
               <w:rPr>
@@ -3615,7 +3544,7 @@
               <w:szCs w:val="22"/>
             </w:rPr>
           </w:pPr>
-          <w:hyperlink w:anchor="_Toc33888574" w:history="1">
+          <w:hyperlink w:anchor="_Toc34065074" w:history="1">
             <w:r>
               <w:rPr>
                 <w:rStyle w:val="aa"/>
@@ -3658,7 +3587,7 @@
                 <w:noProof/>
                 <w:webHidden/>
               </w:rPr>
-              <w:instrText xml:space="preserve"> PAGEREF _Toc33888574 \h </w:instrText>
+              <w:instrText xml:space="preserve"> PAGEREF _Toc34065074 \h </w:instrText>
             </w:r>
             <w:r>
               <w:rPr>
@@ -3703,7 +3632,7 @@
               <w:szCs w:val="22"/>
             </w:rPr>
           </w:pPr>
-          <w:hyperlink w:anchor="_Toc33888575" w:history="1">
+          <w:hyperlink w:anchor="_Toc34065075" w:history="1">
             <w:r>
               <w:rPr>
                 <w:rStyle w:val="aa"/>
@@ -3746,7 +3675,7 @@
                 <w:noProof/>
                 <w:webHidden/>
               </w:rPr>
-              <w:instrText xml:space="preserve"> PAGEREF _Toc33888575 \h </w:instrText>
+              <w:instrText xml:space="preserve"> PAGEREF _Toc34065075 \h </w:instrText>
             </w:r>
             <w:r>
               <w:rPr>
@@ -3791,7 +3720,7 @@
               <w:szCs w:val="22"/>
             </w:rPr>
           </w:pPr>
-          <w:hyperlink w:anchor="_Toc33888576" w:history="1">
+          <w:hyperlink w:anchor="_Toc34065076" w:history="1">
             <w:r>
               <w:rPr>
                 <w:rStyle w:val="aa"/>
@@ -3834,7 +3763,7 @@
                 <w:noProof/>
                 <w:webHidden/>
               </w:rPr>
-              <w:instrText xml:space="preserve"> PAGEREF _Toc33888576 \h </w:instrText>
+              <w:instrText xml:space="preserve"> PAGEREF _Toc34065076 \h </w:instrText>
             </w:r>
             <w:r>
               <w:rPr>
@@ -3879,7 +3808,7 @@
               <w:szCs w:val="22"/>
             </w:rPr>
           </w:pPr>
-          <w:hyperlink w:anchor="_Toc33888577" w:history="1">
+          <w:hyperlink w:anchor="_Toc34065077" w:history="1">
             <w:r>
               <w:rPr>
                 <w:rStyle w:val="aa"/>
@@ -3922,7 +3851,7 @@
                 <w:noProof/>
                 <w:webHidden/>
               </w:rPr>
-              <w:instrText xml:space="preserve"> PAGEREF _Toc33888577 \h </w:instrText>
+              <w:instrText xml:space="preserve"> PAGEREF _Toc34065077 \h </w:instrText>
             </w:r>
             <w:r>
               <w:rPr>
@@ -3967,7 +3896,7 @@
               <w:sz w:val="21"/>
             </w:rPr>
           </w:pPr>
-          <w:hyperlink w:anchor="_Toc33888578" w:history="1">
+          <w:hyperlink w:anchor="_Toc34065078" w:history="1">
             <w:r>
               <w:rPr>
                 <w:rStyle w:val="aa"/>
@@ -3994,7 +3923,7 @@
                 <w:noProof/>
                 <w:webHidden/>
               </w:rPr>
-              <w:instrText xml:space="preserve"> PAGEREF _Toc33888578 \h </w:instrText>
+              <w:instrText xml:space="preserve"> PAGEREF _Toc34065078 \h </w:instrText>
             </w:r>
             <w:r>
               <w:rPr>
@@ -4038,7 +3967,7 @@
               <w:szCs w:val="22"/>
             </w:rPr>
           </w:pPr>
-          <w:hyperlink w:anchor="_Toc33888579" w:history="1">
+          <w:hyperlink w:anchor="_Toc34065079" w:history="1">
             <w:r>
               <w:rPr>
                 <w:rStyle w:val="aa"/>
@@ -4065,7 +3994,7 @@
                 <w:noProof/>
                 <w:webHidden/>
               </w:rPr>
-              <w:instrText xml:space="preserve"> PAGEREF _Toc33888579 \h </w:instrText>
+              <w:instrText xml:space="preserve"> PAGEREF _Toc34065079 \h </w:instrText>
             </w:r>
             <w:r>
               <w:rPr>
@@ -4086,6 +4015,446 @@
                 <w:webHidden/>
               </w:rPr>
               <w:t>18</w:t>
+            </w:r>
+            <w:r>
+              <w:rPr>
+                <w:noProof/>
+                <w:webHidden/>
+              </w:rPr>
+              <w:fldChar w:fldCharType="end"/>
+            </w:r>
+          </w:hyperlink>
+        </w:p>
+        <w:p>
+          <w:pPr>
+            <w:pStyle w:val="TOC4"/>
+            <w:tabs>
+              <w:tab w:val="left" w:pos="1680"/>
+              <w:tab w:val="right" w:leader="dot" w:pos="8296"/>
+            </w:tabs>
+            <w:rPr>
+              <w:rFonts w:eastAsiaTheme="minorEastAsia" w:hAnsiTheme="minorHAnsi" w:cstheme="minorBidi"/>
+              <w:noProof/>
+              <w:sz w:val="21"/>
+              <w:szCs w:val="22"/>
+            </w:rPr>
+          </w:pPr>
+          <w:hyperlink w:anchor="_Toc34065080" w:history="1">
+            <w:r>
+              <w:rPr>
+                <w:rStyle w:val="aa"/>
+                <w:noProof/>
+              </w:rPr>
+              <w:t>3.3.1.1</w:t>
+            </w:r>
+            <w:r>
+              <w:rPr>
+                <w:rFonts w:eastAsiaTheme="minorEastAsia" w:hAnsiTheme="minorHAnsi" w:cstheme="minorBidi"/>
+                <w:noProof/>
+                <w:sz w:val="21"/>
+                <w:szCs w:val="22"/>
+              </w:rPr>
+              <w:tab/>
+            </w:r>
+            <w:r>
+              <w:rPr>
+                <w:rStyle w:val="aa"/>
+                <w:noProof/>
+              </w:rPr>
+              <w:t>邻接表存储结构</w:t>
+            </w:r>
+            <w:r>
+              <w:rPr>
+                <w:noProof/>
+                <w:webHidden/>
+              </w:rPr>
+              <w:tab/>
+            </w:r>
+            <w:r>
+              <w:rPr>
+                <w:noProof/>
+                <w:webHidden/>
+              </w:rPr>
+              <w:fldChar w:fldCharType="begin"/>
+            </w:r>
+            <w:r>
+              <w:rPr>
+                <w:noProof/>
+                <w:webHidden/>
+              </w:rPr>
+              <w:instrText xml:space="preserve"> PAGEREF _Toc34065080 \h </w:instrText>
+            </w:r>
+            <w:r>
+              <w:rPr>
+                <w:noProof/>
+                <w:webHidden/>
+              </w:rPr>
+            </w:r>
+            <w:r>
+              <w:rPr>
+                <w:noProof/>
+                <w:webHidden/>
+              </w:rPr>
+              <w:fldChar w:fldCharType="separate"/>
+            </w:r>
+            <w:r>
+              <w:rPr>
+                <w:noProof/>
+                <w:webHidden/>
+              </w:rPr>
+              <w:t>19</w:t>
+            </w:r>
+            <w:r>
+              <w:rPr>
+                <w:noProof/>
+                <w:webHidden/>
+              </w:rPr>
+              <w:fldChar w:fldCharType="end"/>
+            </w:r>
+          </w:hyperlink>
+        </w:p>
+        <w:p>
+          <w:pPr>
+            <w:pStyle w:val="TOC4"/>
+            <w:tabs>
+              <w:tab w:val="left" w:pos="1680"/>
+              <w:tab w:val="right" w:leader="dot" w:pos="8296"/>
+            </w:tabs>
+            <w:rPr>
+              <w:rFonts w:eastAsiaTheme="minorEastAsia" w:hAnsiTheme="minorHAnsi" w:cstheme="minorBidi"/>
+              <w:noProof/>
+              <w:sz w:val="21"/>
+              <w:szCs w:val="22"/>
+            </w:rPr>
+          </w:pPr>
+          <w:hyperlink w:anchor="_Toc34065081" w:history="1">
+            <w:r>
+              <w:rPr>
+                <w:rStyle w:val="aa"/>
+                <w:noProof/>
+              </w:rPr>
+              <w:t>3.3.1.2</w:t>
+            </w:r>
+            <w:r>
+              <w:rPr>
+                <w:rFonts w:eastAsiaTheme="minorEastAsia" w:hAnsiTheme="minorHAnsi" w:cstheme="minorBidi"/>
+                <w:noProof/>
+                <w:sz w:val="21"/>
+                <w:szCs w:val="22"/>
+              </w:rPr>
+              <w:tab/>
+            </w:r>
+            <w:r>
+              <w:rPr>
+                <w:rStyle w:val="aa"/>
+                <w:noProof/>
+              </w:rPr>
+              <w:t>Class Node</w:t>
+            </w:r>
+            <w:r>
+              <w:rPr>
+                <w:noProof/>
+                <w:webHidden/>
+              </w:rPr>
+              <w:tab/>
+            </w:r>
+            <w:r>
+              <w:rPr>
+                <w:noProof/>
+                <w:webHidden/>
+              </w:rPr>
+              <w:fldChar w:fldCharType="begin"/>
+            </w:r>
+            <w:r>
+              <w:rPr>
+                <w:noProof/>
+                <w:webHidden/>
+              </w:rPr>
+              <w:instrText xml:space="preserve"> PAGEREF _Toc34065081 \h </w:instrText>
+            </w:r>
+            <w:r>
+              <w:rPr>
+                <w:noProof/>
+                <w:webHidden/>
+              </w:rPr>
+            </w:r>
+            <w:r>
+              <w:rPr>
+                <w:noProof/>
+                <w:webHidden/>
+              </w:rPr>
+              <w:fldChar w:fldCharType="separate"/>
+            </w:r>
+            <w:r>
+              <w:rPr>
+                <w:noProof/>
+                <w:webHidden/>
+              </w:rPr>
+              <w:t>20</w:t>
+            </w:r>
+            <w:r>
+              <w:rPr>
+                <w:noProof/>
+                <w:webHidden/>
+              </w:rPr>
+              <w:fldChar w:fldCharType="end"/>
+            </w:r>
+          </w:hyperlink>
+        </w:p>
+        <w:p>
+          <w:pPr>
+            <w:pStyle w:val="TOC4"/>
+            <w:tabs>
+              <w:tab w:val="left" w:pos="1680"/>
+              <w:tab w:val="right" w:leader="dot" w:pos="8296"/>
+            </w:tabs>
+            <w:rPr>
+              <w:rFonts w:eastAsiaTheme="minorEastAsia" w:hAnsiTheme="minorHAnsi" w:cstheme="minorBidi"/>
+              <w:noProof/>
+              <w:sz w:val="21"/>
+              <w:szCs w:val="22"/>
+            </w:rPr>
+          </w:pPr>
+          <w:hyperlink w:anchor="_Toc34065082" w:history="1">
+            <w:r>
+              <w:rPr>
+                <w:rStyle w:val="aa"/>
+                <w:noProof/>
+              </w:rPr>
+              <w:t>3.3.1.3</w:t>
+            </w:r>
+            <w:r>
+              <w:rPr>
+                <w:rFonts w:eastAsiaTheme="minorEastAsia" w:hAnsiTheme="minorHAnsi" w:cstheme="minorBidi"/>
+                <w:noProof/>
+                <w:sz w:val="21"/>
+                <w:szCs w:val="22"/>
+              </w:rPr>
+              <w:tab/>
+            </w:r>
+            <w:r>
+              <w:rPr>
+                <w:rStyle w:val="aa"/>
+                <w:noProof/>
+              </w:rPr>
+              <w:t>Method addVertex</w:t>
+            </w:r>
+            <w:r>
+              <w:rPr>
+                <w:noProof/>
+                <w:webHidden/>
+              </w:rPr>
+              <w:tab/>
+            </w:r>
+            <w:r>
+              <w:rPr>
+                <w:noProof/>
+                <w:webHidden/>
+              </w:rPr>
+              <w:fldChar w:fldCharType="begin"/>
+            </w:r>
+            <w:r>
+              <w:rPr>
+                <w:noProof/>
+                <w:webHidden/>
+              </w:rPr>
+              <w:instrText xml:space="preserve"> PAGEREF _Toc34065082 \h </w:instrText>
+            </w:r>
+            <w:r>
+              <w:rPr>
+                <w:noProof/>
+                <w:webHidden/>
+              </w:rPr>
+            </w:r>
+            <w:r>
+              <w:rPr>
+                <w:noProof/>
+                <w:webHidden/>
+              </w:rPr>
+              <w:fldChar w:fldCharType="separate"/>
+            </w:r>
+            <w:r>
+              <w:rPr>
+                <w:noProof/>
+                <w:webHidden/>
+              </w:rPr>
+              <w:t>21</w:t>
+            </w:r>
+            <w:r>
+              <w:rPr>
+                <w:noProof/>
+                <w:webHidden/>
+              </w:rPr>
+              <w:fldChar w:fldCharType="end"/>
+            </w:r>
+          </w:hyperlink>
+        </w:p>
+        <w:p>
+          <w:pPr>
+            <w:pStyle w:val="TOC4"/>
+            <w:tabs>
+              <w:tab w:val="left" w:pos="1680"/>
+              <w:tab w:val="right" w:leader="dot" w:pos="8296"/>
+            </w:tabs>
+            <w:rPr>
+              <w:rFonts w:eastAsiaTheme="minorEastAsia" w:hAnsiTheme="minorHAnsi" w:cstheme="minorBidi"/>
+              <w:noProof/>
+              <w:sz w:val="21"/>
+              <w:szCs w:val="22"/>
+            </w:rPr>
+          </w:pPr>
+          <w:hyperlink w:anchor="_Toc34065083" w:history="1">
+            <w:r>
+              <w:rPr>
+                <w:rStyle w:val="aa"/>
+                <w:noProof/>
+              </w:rPr>
+              <w:t>3.3.1.4</w:t>
+            </w:r>
+            <w:r>
+              <w:rPr>
+                <w:rFonts w:eastAsiaTheme="minorEastAsia" w:hAnsiTheme="minorHAnsi" w:cstheme="minorBidi"/>
+                <w:noProof/>
+                <w:sz w:val="21"/>
+                <w:szCs w:val="22"/>
+              </w:rPr>
+              <w:tab/>
+            </w:r>
+            <w:r>
+              <w:rPr>
+                <w:rStyle w:val="aa"/>
+                <w:noProof/>
+              </w:rPr>
+              <w:t>Method addEdge</w:t>
+            </w:r>
+            <w:r>
+              <w:rPr>
+                <w:noProof/>
+                <w:webHidden/>
+              </w:rPr>
+              <w:tab/>
+            </w:r>
+            <w:r>
+              <w:rPr>
+                <w:noProof/>
+                <w:webHidden/>
+              </w:rPr>
+              <w:fldChar w:fldCharType="begin"/>
+            </w:r>
+            <w:r>
+              <w:rPr>
+                <w:noProof/>
+                <w:webHidden/>
+              </w:rPr>
+              <w:instrText xml:space="preserve"> PAGEREF _Toc34065083 \h </w:instrText>
+            </w:r>
+            <w:r>
+              <w:rPr>
+                <w:noProof/>
+                <w:webHidden/>
+              </w:rPr>
+            </w:r>
+            <w:r>
+              <w:rPr>
+                <w:noProof/>
+                <w:webHidden/>
+              </w:rPr>
+              <w:fldChar w:fldCharType="separate"/>
+            </w:r>
+            <w:r>
+              <w:rPr>
+                <w:noProof/>
+                <w:webHidden/>
+              </w:rPr>
+              <w:t>21</w:t>
+            </w:r>
+            <w:r>
+              <w:rPr>
+                <w:noProof/>
+                <w:webHidden/>
+              </w:rPr>
+              <w:fldChar w:fldCharType="end"/>
+            </w:r>
+          </w:hyperlink>
+        </w:p>
+        <w:p>
+          <w:pPr>
+            <w:pStyle w:val="TOC4"/>
+            <w:tabs>
+              <w:tab w:val="left" w:pos="1680"/>
+              <w:tab w:val="right" w:leader="dot" w:pos="8296"/>
+            </w:tabs>
+            <w:rPr>
+              <w:rFonts w:eastAsiaTheme="minorEastAsia" w:hAnsiTheme="minorHAnsi" w:cstheme="minorBidi"/>
+              <w:noProof/>
+              <w:sz w:val="21"/>
+              <w:szCs w:val="22"/>
+            </w:rPr>
+          </w:pPr>
+          <w:hyperlink w:anchor="_Toc34065084" w:history="1">
+            <w:r>
+              <w:rPr>
+                <w:rStyle w:val="aa"/>
+                <w:noProof/>
+              </w:rPr>
+              <w:t>3.3.1.5</w:t>
+            </w:r>
+            <w:r>
+              <w:rPr>
+                <w:rFonts w:eastAsiaTheme="minorEastAsia" w:hAnsiTheme="minorHAnsi" w:cstheme="minorBidi"/>
+                <w:noProof/>
+                <w:sz w:val="21"/>
+                <w:szCs w:val="22"/>
+              </w:rPr>
+              <w:tab/>
+            </w:r>
+            <w:r>
+              <w:rPr>
+                <w:rStyle w:val="aa"/>
+                <w:noProof/>
+              </w:rPr>
+              <w:t>Method getDistance</w:t>
+            </w:r>
+            <w:r>
+              <w:rPr>
+                <w:noProof/>
+                <w:webHidden/>
+              </w:rPr>
+              <w:tab/>
+            </w:r>
+            <w:r>
+              <w:rPr>
+                <w:noProof/>
+                <w:webHidden/>
+              </w:rPr>
+              <w:fldChar w:fldCharType="begin"/>
+            </w:r>
+            <w:r>
+              <w:rPr>
+                <w:noProof/>
+                <w:webHidden/>
+              </w:rPr>
+              <w:instrText xml:space="preserve"> PAGEREF _Toc34065084 \h </w:instrText>
+            </w:r>
+            <w:r>
+              <w:rPr>
+                <w:noProof/>
+                <w:webHidden/>
+              </w:rPr>
+            </w:r>
+            <w:r>
+              <w:rPr>
+                <w:noProof/>
+                <w:webHidden/>
+              </w:rPr>
+              <w:fldChar w:fldCharType="separate"/>
+            </w:r>
+            <w:r>
+              <w:rPr>
+                <w:noProof/>
+                <w:webHidden/>
+              </w:rPr>
+              <w:t>21</w:t>
             </w:r>
             <w:r>
               <w:rPr>
@@ -4109,7 +4478,7 @@
               <w:szCs w:val="22"/>
             </w:rPr>
           </w:pPr>
-          <w:hyperlink w:anchor="_Toc33888580" w:history="1">
+          <w:hyperlink w:anchor="_Toc34065085" w:history="1">
             <w:r>
               <w:rPr>
                 <w:rStyle w:val="aa"/>
@@ -4136,7 +4505,7 @@
                 <w:noProof/>
                 <w:webHidden/>
               </w:rPr>
-              <w:instrText xml:space="preserve"> PAGEREF _Toc33888580 \h </w:instrText>
+              <w:instrText xml:space="preserve"> PAGEREF _Toc34065085 \h </w:instrText>
             </w:r>
             <w:r>
               <w:rPr>
@@ -4156,7 +4525,7 @@
                 <w:noProof/>
                 <w:webHidden/>
               </w:rPr>
-              <w:t>18</w:t>
+              <w:t>21</w:t>
             </w:r>
             <w:r>
               <w:rPr>
@@ -4180,7 +4549,7 @@
               <w:szCs w:val="22"/>
             </w:rPr>
           </w:pPr>
-          <w:hyperlink w:anchor="_Toc33888581" w:history="1">
+          <w:hyperlink w:anchor="_Toc34065086" w:history="1">
             <w:r>
               <w:rPr>
                 <w:rStyle w:val="aa"/>
@@ -4207,7 +4576,7 @@
                 <w:noProof/>
                 <w:webHidden/>
               </w:rPr>
-              <w:instrText xml:space="preserve"> PAGEREF _Toc33888581 \h </w:instrText>
+              <w:instrText xml:space="preserve"> PAGEREF _Toc34065086 \h </w:instrText>
             </w:r>
             <w:r>
               <w:rPr>
@@ -4227,7 +4596,7 @@
                 <w:noProof/>
                 <w:webHidden/>
               </w:rPr>
-              <w:t>18</w:t>
+              <w:t>22</w:t>
             </w:r>
             <w:r>
               <w:rPr>
@@ -4251,7 +4620,7 @@
               <w:szCs w:val="22"/>
             </w:rPr>
           </w:pPr>
-          <w:hyperlink w:anchor="_Toc33888582" w:history="1">
+          <w:hyperlink w:anchor="_Toc34065087" w:history="1">
             <w:r>
               <w:rPr>
                 <w:rStyle w:val="aa"/>
@@ -4278,7 +4647,7 @@
                 <w:noProof/>
                 <w:webHidden/>
               </w:rPr>
-              <w:instrText xml:space="preserve"> PAGEREF _Toc33888582 \h </w:instrText>
+              <w:instrText xml:space="preserve"> PAGEREF _Toc34065087 \h </w:instrText>
             </w:r>
             <w:r>
               <w:rPr>
@@ -4298,7 +4667,7 @@
                 <w:noProof/>
                 <w:webHidden/>
               </w:rPr>
-              <w:t>18</w:t>
+              <w:t>22</w:t>
             </w:r>
             <w:r>
               <w:rPr>
@@ -4326,7 +4695,7 @@
               <w:szCs w:val="22"/>
             </w:rPr>
           </w:pPr>
-          <w:hyperlink w:anchor="_Toc33888583" w:history="1">
+          <w:hyperlink w:anchor="_Toc34065088" w:history="1">
             <w:r>
               <w:rPr>
                 <w:rStyle w:val="aa"/>
@@ -4353,7 +4722,7 @@
                 <w:noProof/>
                 <w:webHidden/>
               </w:rPr>
-              <w:instrText xml:space="preserve"> PAGEREF _Toc33888583 \h </w:instrText>
+              <w:instrText xml:space="preserve"> PAGEREF _Toc34065088 \h </w:instrText>
             </w:r>
             <w:r>
               <w:rPr>
@@ -4373,7 +4742,7 @@
                 <w:noProof/>
                 <w:webHidden/>
               </w:rPr>
-              <w:t>19</w:t>
+              <w:t>23</w:t>
             </w:r>
             <w:r>
               <w:rPr>
@@ -4401,7 +4770,7 @@
               <w:szCs w:val="22"/>
             </w:rPr>
           </w:pPr>
-          <w:hyperlink w:anchor="_Toc33888584" w:history="1">
+          <w:hyperlink w:anchor="_Toc34065089" w:history="1">
             <w:r>
               <w:rPr>
                 <w:rStyle w:val="aa"/>
@@ -4428,7 +4797,7 @@
                 <w:noProof/>
                 <w:webHidden/>
               </w:rPr>
-              <w:instrText xml:space="preserve"> PAGEREF _Toc33888584 \h </w:instrText>
+              <w:instrText xml:space="preserve"> PAGEREF _Toc34065089 \h </w:instrText>
             </w:r>
             <w:r>
               <w:rPr>
@@ -4448,7 +4817,7 @@
                 <w:noProof/>
                 <w:webHidden/>
               </w:rPr>
-              <w:t>20</w:t>
+              <w:t>24</w:t>
             </w:r>
             <w:r>
               <w:rPr>
@@ -4476,7 +4845,7 @@
               <w:szCs w:val="22"/>
             </w:rPr>
           </w:pPr>
-          <w:hyperlink w:anchor="_Toc33888585" w:history="1">
+          <w:hyperlink w:anchor="_Toc34065090" w:history="1">
             <w:r>
               <w:rPr>
                 <w:rStyle w:val="aa"/>
@@ -4503,7 +4872,7 @@
                 <w:noProof/>
                 <w:webHidden/>
               </w:rPr>
-              <w:instrText xml:space="preserve"> PAGEREF _Toc33888585 \h </w:instrText>
+              <w:instrText xml:space="preserve"> PAGEREF _Toc34065090 \h </w:instrText>
             </w:r>
             <w:r>
               <w:rPr>
@@ -4523,7 +4892,7 @@
                 <w:noProof/>
                 <w:webHidden/>
               </w:rPr>
-              <w:t>22</w:t>
+              <w:t>26</w:t>
             </w:r>
             <w:r>
               <w:rPr>
@@ -4548,7 +4917,7 @@
               <w:sz w:val="21"/>
             </w:rPr>
           </w:pPr>
-          <w:hyperlink w:anchor="_Toc33888586" w:history="1">
+          <w:hyperlink w:anchor="_Toc34065091" w:history="1">
             <w:r>
               <w:rPr>
                 <w:rStyle w:val="aa"/>
@@ -4575,7 +4944,7 @@
                 <w:noProof/>
                 <w:webHidden/>
               </w:rPr>
-              <w:instrText xml:space="preserve"> PAGEREF _Toc33888586 \h </w:instrText>
+              <w:instrText xml:space="preserve"> PAGEREF _Toc34065091 \h </w:instrText>
             </w:r>
             <w:r>
               <w:rPr>
@@ -4595,7 +4964,7 @@
                 <w:noProof/>
                 <w:webHidden/>
               </w:rPr>
-              <w:t>22</w:t>
+              <w:t>26</w:t>
             </w:r>
             <w:r>
               <w:rPr>
@@ -4620,7 +4989,7 @@
               <w:sz w:val="21"/>
             </w:rPr>
           </w:pPr>
-          <w:hyperlink w:anchor="_Toc33888587" w:history="1">
+          <w:hyperlink w:anchor="_Toc34065092" w:history="1">
             <w:r>
               <w:rPr>
                 <w:rStyle w:val="aa"/>
@@ -4647,7 +5016,7 @@
                 <w:noProof/>
                 <w:webHidden/>
               </w:rPr>
-              <w:instrText xml:space="preserve"> PAGEREF _Toc33888587 \h </w:instrText>
+              <w:instrText xml:space="preserve"> PAGEREF _Toc34065092 \h </w:instrText>
             </w:r>
             <w:r>
               <w:rPr>
@@ -4667,7 +5036,7 @@
                 <w:noProof/>
                 <w:webHidden/>
               </w:rPr>
-              <w:t>22</w:t>
+              <w:t>26</w:t>
             </w:r>
             <w:r>
               <w:rPr>
@@ -4718,7 +5087,7 @@
       <w:pPr>
         <w:pStyle w:val="1"/>
       </w:pPr>
-      <w:bookmarkStart w:id="4" w:name="_Toc33888536"/>
+      <w:bookmarkStart w:id="4" w:name="_Toc34065037"/>
       <w:r>
         <w:lastRenderedPageBreak/>
         <w:t>实验目标</w:t>
@@ -4813,7 +5182,7 @@
         <w:pStyle w:val="a7"/>
         <w:numPr>
           <w:ilvl w:val="0"/>
-          <w:numId w:val="3"/>
+          <w:numId w:val="24"/>
         </w:numPr>
         <w:spacing w:line="300" w:lineRule="auto"/>
         <w:ind w:firstLineChars="0"/>
@@ -4849,7 +5218,7 @@
         <w:pStyle w:val="a7"/>
         <w:numPr>
           <w:ilvl w:val="0"/>
-          <w:numId w:val="3"/>
+          <w:numId w:val="24"/>
         </w:numPr>
         <w:spacing w:line="300" w:lineRule="auto"/>
         <w:ind w:firstLineChars="0"/>
@@ -4899,7 +5268,7 @@
         <w:pStyle w:val="a7"/>
         <w:numPr>
           <w:ilvl w:val="0"/>
-          <w:numId w:val="3"/>
+          <w:numId w:val="24"/>
         </w:numPr>
         <w:spacing w:line="300" w:lineRule="auto"/>
         <w:ind w:firstLineChars="0"/>
@@ -4935,7 +5304,7 @@
         <w:pStyle w:val="a7"/>
         <w:numPr>
           <w:ilvl w:val="0"/>
-          <w:numId w:val="3"/>
+          <w:numId w:val="24"/>
         </w:numPr>
         <w:spacing w:line="300" w:lineRule="auto"/>
         <w:ind w:firstLineChars="0"/>
@@ -4986,7 +5355,7 @@
       <w:pPr>
         <w:pStyle w:val="1"/>
       </w:pPr>
-      <w:bookmarkStart w:id="5" w:name="_Toc33888537"/>
+      <w:bookmarkStart w:id="5" w:name="_Toc34065038"/>
       <w:r>
         <w:lastRenderedPageBreak/>
         <w:t>实验环境</w:t>
@@ -5001,7 +5370,7 @@
         <w:pStyle w:val="2"/>
       </w:pPr>
       <w:bookmarkStart w:id="6" w:name="header-n4"/>
-      <w:bookmarkStart w:id="7" w:name="_Toc33888538"/>
+      <w:bookmarkStart w:id="7" w:name="_Toc34065039"/>
       <w:bookmarkEnd w:id="6"/>
       <w:r>
         <w:t>Java &amp; Eclipse &amp; Maven 使用配置方法</w:t>
@@ -5013,7 +5382,7 @@
         <w:pStyle w:val="3"/>
       </w:pPr>
       <w:bookmarkStart w:id="8" w:name="header-n7"/>
-      <w:bookmarkStart w:id="9" w:name="_Toc33888539"/>
+      <w:bookmarkStart w:id="9" w:name="_Toc34065040"/>
       <w:bookmarkEnd w:id="8"/>
       <w:r>
         <w:t>下载Eclipse</w:t>
@@ -5077,7 +5446,7 @@
         <w:pStyle w:val="3"/>
       </w:pPr>
       <w:bookmarkStart w:id="10" w:name="header-n15"/>
-      <w:bookmarkStart w:id="11" w:name="_Toc33888540"/>
+      <w:bookmarkStart w:id="11" w:name="_Toc34065041"/>
       <w:bookmarkEnd w:id="10"/>
       <w:r>
         <w:t>下载JDK13</w:t>
@@ -5152,7 +5521,7 @@
       </w:pPr>
       <w:bookmarkStart w:id="12" w:name="header-n26"/>
       <w:bookmarkStart w:id="13" w:name="header-n32"/>
-      <w:bookmarkStart w:id="14" w:name="_Toc33888541"/>
+      <w:bookmarkStart w:id="14" w:name="_Toc34065042"/>
       <w:bookmarkEnd w:id="12"/>
       <w:bookmarkEnd w:id="13"/>
       <w:r>
@@ -5187,7 +5556,7 @@
       </w:pPr>
       <w:bookmarkStart w:id="15" w:name="header-n36"/>
       <w:bookmarkStart w:id="16" w:name="header-n40"/>
-      <w:bookmarkStart w:id="17" w:name="_Toc33888543"/>
+      <w:bookmarkStart w:id="17" w:name="_Toc34065043"/>
       <w:bookmarkEnd w:id="15"/>
       <w:bookmarkEnd w:id="16"/>
       <w:r>
@@ -5234,7 +5603,7 @@
         <w:pStyle w:val="3"/>
       </w:pPr>
       <w:bookmarkStart w:id="18" w:name="header-n46"/>
-      <w:bookmarkStart w:id="19" w:name="_Toc33888544"/>
+      <w:bookmarkStart w:id="19" w:name="_Toc34065044"/>
       <w:bookmarkEnd w:id="18"/>
       <w:r>
         <w:t>修改默认编码</w:t>
@@ -5277,8 +5646,11 @@
         <w:ind w:firstLineChars="0"/>
       </w:pPr>
       <w:r>
+        <w:t>点击 : Windows -&gt; Preferences -&gt; Web -&gt; JSP Files , 面板选择 ISO 10646/Unicode(UTF-8) 右键选择项目 -&gt; Properties -&gt; Resource -&gt; 设</w:t>
+      </w:r>
+      <w:r>
         <w:lastRenderedPageBreak/>
-        <w:t>点击 : Windows -&gt; Preferences -&gt; Web -&gt; JSP Files , 面板选择 ISO 10646/Unicode(UTF-8) 右键选择项目 -&gt; Properties -&gt; Resource -&gt; 设置编码为 UTF-8</w:t>
+        <w:t>置编码为 UTF-8</w:t>
       </w:r>
     </w:p>
     <w:p>
@@ -5286,7 +5658,7 @@
         <w:pStyle w:val="3"/>
       </w:pPr>
       <w:bookmarkStart w:id="20" w:name="header-n54"/>
-      <w:bookmarkStart w:id="21" w:name="_Toc33888545"/>
+      <w:bookmarkStart w:id="21" w:name="_Toc34065045"/>
       <w:bookmarkEnd w:id="20"/>
       <w:r>
         <w:t>设置代码自动提示</w:t>
@@ -5328,7 +5700,7 @@
         <w:pStyle w:val="3"/>
       </w:pPr>
       <w:bookmarkStart w:id="22" w:name="header-n58"/>
-      <w:bookmarkStart w:id="23" w:name="_Toc33888546"/>
+      <w:bookmarkStart w:id="23" w:name="_Toc34065046"/>
       <w:bookmarkEnd w:id="22"/>
       <w:r>
         <w:t>配置 Maven</w:t>
@@ -6072,7 +6444,7 @@
         <w:pStyle w:val="2"/>
       </w:pPr>
       <w:bookmarkStart w:id="24" w:name="header-n3"/>
-      <w:bookmarkStart w:id="25" w:name="_Toc33888547"/>
+      <w:bookmarkStart w:id="25" w:name="_Toc34065047"/>
       <w:bookmarkEnd w:id="24"/>
       <w:r>
         <w:t>JUnit</w:t>
@@ -6118,7 +6490,7 @@
         <w:pStyle w:val="3"/>
       </w:pPr>
       <w:bookmarkStart w:id="26" w:name="header-n9"/>
-      <w:bookmarkStart w:id="27" w:name="_Toc33888548"/>
+      <w:bookmarkStart w:id="27" w:name="_Toc34065048"/>
       <w:bookmarkEnd w:id="26"/>
       <w:r>
         <w:t>新建Java项目</w:t>
@@ -6205,7 +6577,7 @@
       <w:pPr>
         <w:pStyle w:val="3"/>
       </w:pPr>
-      <w:bookmarkStart w:id="28" w:name="_Toc33888549"/>
+      <w:bookmarkStart w:id="28" w:name="_Toc34065049"/>
       <w:r>
         <w:t>编写代码 &amp; 打包</w:t>
       </w:r>
@@ -6298,7 +6670,7 @@
         <w:pStyle w:val="3"/>
       </w:pPr>
       <w:bookmarkStart w:id="29" w:name="header-n31"/>
-      <w:bookmarkStart w:id="30" w:name="_Toc33888550"/>
+      <w:bookmarkStart w:id="30" w:name="_Toc34065050"/>
       <w:bookmarkEnd w:id="29"/>
       <w:r>
         <w:t>将JUnit加入Library</w:t>
@@ -6448,7 +6820,7 @@
       <w:pPr>
         <w:pStyle w:val="3"/>
       </w:pPr>
-      <w:bookmarkStart w:id="31" w:name="_Toc33888551"/>
+      <w:bookmarkStart w:id="31" w:name="_Toc34065051"/>
       <w:r>
         <w:t>创建Junit Test Case</w:t>
       </w:r>
@@ -6943,7 +7315,7 @@
         <w:pStyle w:val="3"/>
       </w:pPr>
       <w:bookmarkStart w:id="32" w:name="header-n55"/>
-      <w:bookmarkStart w:id="33" w:name="_Toc33888552"/>
+      <w:bookmarkStart w:id="33" w:name="_Toc34065052"/>
       <w:bookmarkEnd w:id="32"/>
       <w:r>
         <w:t>查看测试结果</w:t>
@@ -7063,7 +7435,7 @@
       <w:pPr>
         <w:pStyle w:val="1"/>
       </w:pPr>
-      <w:bookmarkStart w:id="36" w:name="_Toc33888553"/>
+      <w:bookmarkStart w:id="36" w:name="_Toc34065053"/>
       <w:r>
         <w:lastRenderedPageBreak/>
         <w:t>实验</w:t>
@@ -7160,7 +7532,7 @@
       <w:pPr>
         <w:pStyle w:val="2"/>
       </w:pPr>
-      <w:bookmarkStart w:id="37" w:name="_Toc33888554"/>
+      <w:bookmarkStart w:id="37" w:name="_Toc34065054"/>
       <w:r>
         <w:t>Magic Squares</w:t>
       </w:r>
@@ -7303,7 +7675,7 @@
         <w:spacing w:line="300" w:lineRule="auto"/>
         <w:jc w:val="center"/>
         <w:rPr>
-          <w:rFonts w:ascii="Times New Roman" w:hAnsi="Times New Roman" w:cs="Times New Roman" w:hint="eastAsia"/>
+          <w:rFonts w:ascii="Times New Roman" w:hAnsi="Times New Roman" w:cs="Times New Roman"/>
           <w:szCs w:val="24"/>
         </w:rPr>
       </w:pPr>
@@ -7359,7 +7731,7 @@
       <w:pPr>
         <w:pStyle w:val="3"/>
       </w:pPr>
-      <w:bookmarkStart w:id="38" w:name="_Toc33888555"/>
+      <w:bookmarkStart w:id="38" w:name="_Toc34065055"/>
       <w:proofErr w:type="spellStart"/>
       <w:r>
         <w:t>isLegalMagicSquare</w:t>
@@ -7819,7 +8191,7 @@
       <w:pPr>
         <w:pStyle w:val="3"/>
       </w:pPr>
-      <w:bookmarkStart w:id="39" w:name="_Toc33888556"/>
+      <w:bookmarkStart w:id="39" w:name="_Toc34065056"/>
       <w:proofErr w:type="spellStart"/>
       <w:r>
         <w:t>generateMagicSquare</w:t>
@@ -8045,7 +8417,7 @@
       <w:pPr>
         <w:pStyle w:val="2"/>
       </w:pPr>
-      <w:bookmarkStart w:id="40" w:name="_Toc33888557"/>
+      <w:bookmarkStart w:id="40" w:name="_Toc34065057"/>
       <w:r>
         <w:t>Turtle Graphics</w:t>
       </w:r>
@@ -8137,13 +8509,55 @@
         </w:rPr>
         <w:t>。</w:t>
       </w:r>
+      <w:r>
+        <w:rPr>
+          <w:rFonts w:ascii="Times New Roman" w:hAnsi="Times New Roman" w:cs="Times New Roman" w:hint="eastAsia"/>
+          <w:szCs w:val="24"/>
+        </w:rPr>
+        <w:t>首先分析</w:t>
+      </w:r>
+      <w:r>
+        <w:rPr>
+          <w:rFonts w:ascii="Times New Roman" w:hAnsi="Times New Roman" w:cs="Times New Roman" w:hint="eastAsia"/>
+          <w:szCs w:val="24"/>
+        </w:rPr>
+        <w:t>turtle</w:t>
+      </w:r>
+      <w:r>
+        <w:rPr>
+          <w:rFonts w:ascii="Times New Roman" w:hAnsi="Times New Roman" w:cs="Times New Roman" w:hint="eastAsia"/>
+          <w:szCs w:val="24"/>
+        </w:rPr>
+        <w:t>的</w:t>
+      </w:r>
+      <w:r>
+        <w:rPr>
+          <w:rFonts w:ascii="Times New Roman" w:hAnsi="Times New Roman" w:cs="Times New Roman" w:hint="eastAsia"/>
+          <w:szCs w:val="24"/>
+        </w:rPr>
+        <w:t>package</w:t>
+      </w:r>
+      <w:r>
+        <w:rPr>
+          <w:rFonts w:ascii="Times New Roman" w:hAnsi="Times New Roman" w:cs="Times New Roman" w:hint="eastAsia"/>
+          <w:szCs w:val="24"/>
+        </w:rPr>
+        <w:t>组成，了解类成员</w:t>
+      </w:r>
+      <w:r>
+        <w:rPr>
+          <w:rFonts w:ascii="Times New Roman" w:hAnsi="Times New Roman" w:cs="Times New Roman" w:hint="eastAsia"/>
+          <w:szCs w:val="24"/>
+        </w:rPr>
+        <w:t>。</w:t>
+      </w:r>
     </w:p>
     <w:p>
       <w:pPr>
         <w:spacing w:line="300" w:lineRule="auto"/>
         <w:jc w:val="center"/>
         <w:rPr>
-          <w:rFonts w:ascii="Times New Roman" w:hAnsi="Times New Roman" w:cs="Times New Roman" w:hint="eastAsia"/>
+          <w:rFonts w:ascii="Times New Roman" w:hAnsi="Times New Roman" w:cs="Times New Roman"/>
           <w:szCs w:val="24"/>
         </w:rPr>
       </w:pPr>
@@ -8208,7 +8622,7 @@
       <w:pPr>
         <w:pStyle w:val="3"/>
       </w:pPr>
-      <w:bookmarkStart w:id="41" w:name="_Toc33888558"/>
+      <w:bookmarkStart w:id="41" w:name="_Toc34065058"/>
       <w:r>
         <w:t>Problem 1: Clone and import</w:t>
       </w:r>
@@ -8348,7 +8762,7 @@
       </w:pPr>
       <w:bookmarkStart w:id="43" w:name="header-n25"/>
       <w:bookmarkStart w:id="44" w:name="header-n80"/>
-      <w:bookmarkStart w:id="45" w:name="_Toc33888559"/>
+      <w:bookmarkStart w:id="45" w:name="_Toc34065059"/>
       <w:bookmarkEnd w:id="43"/>
       <w:bookmarkEnd w:id="44"/>
       <w:r>
@@ -8487,7 +8901,7 @@
       <w:pPr>
         <w:pStyle w:val="3"/>
       </w:pPr>
-      <w:bookmarkStart w:id="46" w:name="_Toc33888560"/>
+      <w:bookmarkStart w:id="46" w:name="_Toc34065060"/>
       <w:r>
         <w:t>Problem 5: Drawing polygons</w:t>
       </w:r>
@@ -8763,7 +9177,7 @@
       <w:pPr>
         <w:pStyle w:val="3"/>
       </w:pPr>
-      <w:bookmarkStart w:id="47" w:name="_Toc33888561"/>
+      <w:bookmarkStart w:id="47" w:name="_Toc34065061"/>
       <w:r>
         <w:t xml:space="preserve">Problem 6: Calculating </w:t>
       </w:r>
@@ -9130,7 +9544,6 @@
         <w:rPr>
           <w:rFonts w:hint="eastAsia"/>
         </w:rPr>
-        <w:lastRenderedPageBreak/>
         <w:t>退出循环后返回List</w:t>
       </w:r>
       <w:r>
@@ -9149,6 +9562,7 @@
         <w:rPr>
           <w:noProof/>
         </w:rPr>
+        <w:lastRenderedPageBreak/>
         <w:drawing>
           <wp:inline distT="0" distB="0" distL="0" distR="0" wp14:anchorId="46B4343C" wp14:editId="0A8E8600">
             <wp:extent cx="3490262" cy="1684166"/>
@@ -9190,7 +9604,7 @@
       <w:pPr>
         <w:pStyle w:val="3"/>
       </w:pPr>
-      <w:bookmarkStart w:id="48" w:name="_Toc33888562"/>
+      <w:bookmarkStart w:id="48" w:name="_Toc34065062"/>
       <w:r>
         <w:t xml:space="preserve">Problem 7: </w:t>
       </w:r>
@@ -9203,7 +9617,7 @@
       <w:pPr>
         <w:pStyle w:val="4"/>
       </w:pPr>
-      <w:bookmarkStart w:id="49" w:name="_Toc33888563"/>
+      <w:bookmarkStart w:id="49" w:name="_Toc34065063"/>
       <w:r>
         <w:t>凸包问题</w:t>
       </w:r>
@@ -9242,8 +9656,8 @@
         </w:rPr>
         <w:drawing>
           <wp:inline distT="0" distB="0" distL="0" distR="0">
-            <wp:extent cx="3710940" cy="1855470"/>
-            <wp:effectExtent l="0" t="0" r="3810" b="0"/>
+            <wp:extent cx="5257800" cy="2628900"/>
+            <wp:effectExtent l="0" t="0" r="0" b="0"/>
             <wp:docPr id="14341" name="图片 14341"/>
             <wp:cNvGraphicFramePr>
               <a:graphicFrameLocks xmlns:a="http://schemas.openxmlformats.org/drawingml/2006/main" noChangeAspect="1"/>
@@ -9273,7 +9687,7 @@
                   <pic:spPr bwMode="auto">
                     <a:xfrm>
                       <a:off x="0" y="0"/>
-                      <a:ext cx="3710940" cy="1855470"/>
+                      <a:ext cx="5257800" cy="2628900"/>
                     </a:xfrm>
                     <a:prstGeom prst="rect">
                       <a:avLst/>
@@ -9294,7 +9708,7 @@
       <w:pPr>
         <w:pStyle w:val="4"/>
       </w:pPr>
-      <w:bookmarkStart w:id="50" w:name="_Toc33888564"/>
+      <w:bookmarkStart w:id="50" w:name="_Toc34065064"/>
       <w:r>
         <w:t>算法描述</w:t>
       </w:r>
@@ -9302,7 +9716,7 @@
     </w:p>
     <w:p>
       <w:pPr>
-        <w:ind w:left="420"/>
+        <w:ind w:firstLine="420"/>
       </w:pPr>
       <w:r>
         <w:rPr>
@@ -9313,12 +9727,7 @@
     </w:p>
     <w:p>
       <w:pPr>
-        <w:pStyle w:val="a7"/>
-        <w:numPr>
-          <w:ilvl w:val="0"/>
-          <w:numId w:val="17"/>
-        </w:numPr>
-        <w:ind w:firstLineChars="0"/>
+        <w:ind w:firstLine="420"/>
       </w:pPr>
       <w:r>
         <w:t>我们发现任意凸包上的点，你会发现以该点建立一个极角坐标系，该点连结其它所有点的极角中，该点逆时针方向的第一凸包点到该点极角最小，例如P0，到所有点的极角中P0P1极角最小。</w:t>
@@ -9326,12 +9735,7 @@
     </w:p>
     <w:p>
       <w:pPr>
-        <w:pStyle w:val="a7"/>
-        <w:numPr>
-          <w:ilvl w:val="0"/>
-          <w:numId w:val="17"/>
-        </w:numPr>
-        <w:ind w:firstLineChars="0"/>
+        <w:ind w:firstLine="420"/>
       </w:pPr>
       <w:r>
         <w:t>算法中首先找到最左边的点，这个点必然在凸包上，然后计算该点连接点极角最小的，这里计算有技巧，算法中进行</w:t>
@@ -9350,11 +9754,12 @@
       <w:pPr>
         <w:pStyle w:val="4"/>
       </w:pPr>
-      <w:bookmarkStart w:id="51" w:name="_Toc33888565"/>
+      <w:bookmarkStart w:id="51" w:name="_Toc34065065"/>
       <w:r>
         <w:rPr>
           <w:rFonts w:hint="eastAsia"/>
         </w:rPr>
+        <w:lastRenderedPageBreak/>
         <w:t>JUnit测试结果</w:t>
       </w:r>
       <w:bookmarkEnd w:id="51"/>
@@ -9408,9 +9813,8 @@
       <w:pPr>
         <w:pStyle w:val="3"/>
       </w:pPr>
-      <w:bookmarkStart w:id="52" w:name="_Toc33888566"/>
-      <w:r>
-        <w:lastRenderedPageBreak/>
+      <w:bookmarkStart w:id="52" w:name="_Toc34065066"/>
+      <w:r>
         <w:t xml:space="preserve">Problem 8: </w:t>
       </w:r>
       <w:r>
@@ -9422,7 +9826,7 @@
       <w:pPr>
         <w:pStyle w:val="4"/>
       </w:pPr>
-      <w:bookmarkStart w:id="53" w:name="_Toc33888567"/>
+      <w:bookmarkStart w:id="53" w:name="_Toc34065067"/>
       <w:r>
         <w:t>多彩螺旋线</w:t>
       </w:r>
@@ -9444,7 +9848,7 @@
         <w:pStyle w:val="a7"/>
         <w:numPr>
           <w:ilvl w:val="0"/>
-          <w:numId w:val="18"/>
+          <w:numId w:val="22"/>
         </w:numPr>
         <w:ind w:firstLineChars="0"/>
       </w:pPr>
@@ -9457,7 +9861,7 @@
         <w:pStyle w:val="a7"/>
         <w:numPr>
           <w:ilvl w:val="0"/>
-          <w:numId w:val="18"/>
+          <w:numId w:val="22"/>
         </w:numPr>
         <w:ind w:firstLineChars="0"/>
       </w:pPr>
@@ -9470,7 +9874,7 @@
         <w:pStyle w:val="a7"/>
         <w:numPr>
           <w:ilvl w:val="0"/>
-          <w:numId w:val="18"/>
+          <w:numId w:val="22"/>
         </w:numPr>
         <w:ind w:firstLineChars="0"/>
       </w:pPr>
@@ -9488,7 +9892,7 @@
         <w:pStyle w:val="a7"/>
         <w:numPr>
           <w:ilvl w:val="0"/>
-          <w:numId w:val="18"/>
+          <w:numId w:val="22"/>
         </w:numPr>
         <w:ind w:firstLineChars="0"/>
       </w:pPr>
@@ -9505,7 +9909,7 @@
       <w:pPr>
         <w:pStyle w:val="4"/>
       </w:pPr>
-      <w:bookmarkStart w:id="54" w:name="_Toc33888568"/>
+      <w:bookmarkStart w:id="54" w:name="_Toc34065068"/>
       <w:r>
         <w:rPr>
           <w:rFonts w:hint="eastAsia"/>
@@ -10995,6 +11399,7 @@
           <w:kern w:val="0"/>
           <w:szCs w:val="24"/>
         </w:rPr>
+        <w:lastRenderedPageBreak/>
         <w:t>                </w:t>
       </w:r>
       <w:r>
@@ -11449,12 +11854,11 @@
       <w:pPr>
         <w:pStyle w:val="4"/>
       </w:pPr>
-      <w:bookmarkStart w:id="55" w:name="_Toc33888569"/>
+      <w:bookmarkStart w:id="55" w:name="_Toc34065069"/>
       <w:r>
         <w:rPr>
           <w:rFonts w:hint="eastAsia"/>
         </w:rPr>
-        <w:lastRenderedPageBreak/>
         <w:t>效果</w:t>
       </w:r>
       <w:bookmarkEnd w:id="55"/>
@@ -11469,8 +11873,8 @@
         </w:rPr>
         <w:drawing>
           <wp:inline distT="0" distB="0" distL="0" distR="0" wp14:anchorId="2EA43EC4" wp14:editId="613F7309">
-            <wp:extent cx="2895600" cy="3240828"/>
-            <wp:effectExtent l="0" t="0" r="0" b="0"/>
+            <wp:extent cx="4452617" cy="4983480"/>
+            <wp:effectExtent l="0" t="0" r="5715" b="7620"/>
             <wp:docPr id="14344" name="图片 14344"/>
             <wp:cNvGraphicFramePr>
               <a:graphicFrameLocks xmlns:a="http://schemas.openxmlformats.org/drawingml/2006/main" noChangeAspect="1"/>
@@ -11491,7 +11895,7 @@
                   <pic:spPr>
                     <a:xfrm>
                       <a:off x="0" y="0"/>
-                      <a:ext cx="2937388" cy="3287598"/>
+                      <a:ext cx="4536481" cy="5077343"/>
                     </a:xfrm>
                     <a:prstGeom prst="rect">
                       <a:avLst/>
@@ -11508,7 +11912,7 @@
       <w:pPr>
         <w:pStyle w:val="3"/>
       </w:pPr>
-      <w:bookmarkStart w:id="56" w:name="_Toc33888570"/>
+      <w:bookmarkStart w:id="56" w:name="_Toc34065070"/>
       <w:r>
         <w:t>Submitting</w:t>
       </w:r>
@@ -11526,7 +11930,7 @@
       <w:pPr>
         <w:pStyle w:val="4"/>
       </w:pPr>
-      <w:bookmarkStart w:id="57" w:name="_Toc33888571"/>
+      <w:bookmarkStart w:id="57" w:name="_Toc34065071"/>
       <w:r>
         <w:t>初始化git</w:t>
       </w:r>
@@ -11540,6 +11944,11 @@
       </w:r>
     </w:p>
     <w:p>
+      <w:pPr>
+        <w:rPr>
+          <w:rFonts w:hint="eastAsia"/>
+        </w:rPr>
+      </w:pPr>
       <w:r>
         <w:rPr>
           <w:rStyle w:val="VerbatimChar"/>
@@ -11557,81 +11966,12 @@
       <w:bookmarkEnd w:id="59"/>
     </w:p>
     <w:p>
-      <w:r>
-        <w:t>输入</w:t>
-      </w:r>
-      <w:r>
-        <w:rPr>
-          <w:rStyle w:val="VerbatimChar"/>
-        </w:rPr>
-        <w:t xml:space="preserve">git </w:t>
-      </w:r>
-      <w:proofErr w:type="spellStart"/>
-      <w:r>
-        <w:rPr>
-          <w:rStyle w:val="VerbatimChar"/>
-        </w:rPr>
-        <w:t>init</w:t>
-      </w:r>
-      <w:proofErr w:type="spellEnd"/>
-      <w:r>
-        <w:t>初始化</w:t>
-      </w:r>
-    </w:p>
-    <w:p>
-      <w:r>
-        <w:rPr>
-          <w:noProof/>
-        </w:rPr>
-        <w:drawing>
-          <wp:inline distT="0" distB="0" distL="0" distR="0" wp14:anchorId="67215AD9" wp14:editId="05A714DF">
-            <wp:extent cx="5212080" cy="746760"/>
-            <wp:effectExtent l="0" t="0" r="7620" b="0"/>
-            <wp:docPr id="24" name="Picture" title="fig:"/>
-            <wp:cNvGraphicFramePr/>
-            <a:graphic xmlns:a="http://schemas.openxmlformats.org/drawingml/2006/main">
-              <a:graphicData uri="http://schemas.openxmlformats.org/drawingml/2006/picture">
-                <pic:pic xmlns:pic="http://schemas.openxmlformats.org/drawingml/2006/picture">
-                  <pic:nvPicPr>
-                    <pic:cNvPr id="0" name="Picture" descr="https://img-blog.csdnimg.cn/20200204183422144.png"/>
-                    <pic:cNvPicPr>
-                      <a:picLocks noChangeAspect="1" noChangeArrowheads="1"/>
-                    </pic:cNvPicPr>
-                  </pic:nvPicPr>
-                  <pic:blipFill>
-                    <a:blip r:embed="rId34"/>
-                    <a:stretch>
-                      <a:fillRect/>
-                    </a:stretch>
-                  </pic:blipFill>
-                  <pic:spPr bwMode="auto">
-                    <a:xfrm>
-                      <a:off x="0" y="0"/>
-                      <a:ext cx="5213881" cy="747018"/>
-                    </a:xfrm>
-                    <a:prstGeom prst="rect">
-                      <a:avLst/>
-                    </a:prstGeom>
-                    <a:noFill/>
-                    <a:ln w="9525">
-                      <a:noFill/>
-                      <a:headEnd/>
-                      <a:tailEnd/>
-                    </a:ln>
-                  </pic:spPr>
-                </pic:pic>
-              </a:graphicData>
-            </a:graphic>
-          </wp:inline>
-        </w:drawing>
-      </w:r>
-    </w:p>
-    <w:p>
       <w:pPr>
         <w:pStyle w:val="4"/>
       </w:pPr>
-      <w:bookmarkStart w:id="60" w:name="_Toc33888572"/>
-      <w:r>
+      <w:bookmarkStart w:id="60" w:name="_Toc34065072"/>
+      <w:r>
+        <w:lastRenderedPageBreak/>
         <w:t>添加远程仓库URL</w:t>
       </w:r>
       <w:bookmarkEnd w:id="60"/>
@@ -11671,7 +12011,7 @@
                     </pic:cNvPicPr>
                   </pic:nvPicPr>
                   <pic:blipFill>
-                    <a:blip r:embed="rId35"/>
+                    <a:blip r:embed="rId34"/>
                     <a:stretch>
                       <a:fillRect/>
                     </a:stretch>
@@ -11711,7 +12051,6 @@
     </w:p>
     <w:p>
       <w:r>
-        <w:lastRenderedPageBreak/>
         <w:t>最后的链接就是复制来的URL</w:t>
       </w:r>
       <w:r>
@@ -11737,7 +12076,7 @@
                     </pic:cNvPicPr>
                   </pic:nvPicPr>
                   <pic:blipFill>
-                    <a:blip r:embed="rId36"/>
+                    <a:blip r:embed="rId35"/>
                     <a:stretch>
                       <a:fillRect/>
                     </a:stretch>
@@ -11768,7 +12107,7 @@
       <w:pPr>
         <w:pStyle w:val="4"/>
       </w:pPr>
-      <w:bookmarkStart w:id="61" w:name="_Toc33888573"/>
+      <w:bookmarkStart w:id="61" w:name="_Toc34065073"/>
       <w:r>
         <w:t>添加上传文件</w:t>
       </w:r>
@@ -11849,7 +12188,7 @@
                     </pic:cNvPicPr>
                   </pic:nvPicPr>
                   <pic:blipFill>
-                    <a:blip r:embed="rId37"/>
+                    <a:blip r:embed="rId36"/>
                     <a:stretch>
                       <a:fillRect/>
                     </a:stretch>
@@ -11881,9 +12220,12 @@
         <w:pStyle w:val="a7"/>
         <w:numPr>
           <w:ilvl w:val="0"/>
-          <w:numId w:val="6"/>
+          <w:numId w:val="11"/>
         </w:numPr>
         <w:ind w:firstLineChars="0"/>
+        <w:rPr>
+          <w:rFonts w:hint="eastAsia"/>
+        </w:rPr>
       </w:pPr>
       <w:r>
         <w:t>命令：</w:t>
@@ -11896,81 +12238,6 @@
       </w:r>
       <w:r>
         <w:t>（后面是前后有空格的点，表示所有文件）</w:t>
-      </w:r>
-    </w:p>
-    <w:p>
-      <w:pPr>
-        <w:pStyle w:val="a7"/>
-        <w:numPr>
-          <w:ilvl w:val="1"/>
-          <w:numId w:val="6"/>
-        </w:numPr>
-        <w:ind w:firstLineChars="0"/>
-      </w:pPr>
-      <w:r>
-        <w:t>也可以单独上传修改文件，如README.md</w:t>
-      </w:r>
-    </w:p>
-    <w:p>
-      <w:pPr>
-        <w:pStyle w:val="a7"/>
-        <w:numPr>
-          <w:ilvl w:val="1"/>
-          <w:numId w:val="6"/>
-        </w:numPr>
-        <w:ind w:firstLineChars="0"/>
-      </w:pPr>
-      <w:r>
-        <w:rPr>
-          <w:rStyle w:val="VerbatimChar"/>
-        </w:rPr>
-        <w:t>git add README.md</w:t>
-      </w:r>
-      <w:r>
-        <w:rPr>
-          <w:noProof/>
-        </w:rPr>
-        <w:drawing>
-          <wp:inline distT="0" distB="0" distL="0" distR="0" wp14:anchorId="7A7DD7D6" wp14:editId="48CE2647">
-            <wp:extent cx="4236720" cy="807720"/>
-            <wp:effectExtent l="0" t="0" r="0" b="0"/>
-            <wp:docPr id="28" name="Picture" title="fig:"/>
-            <wp:cNvGraphicFramePr/>
-            <a:graphic xmlns:a="http://schemas.openxmlformats.org/drawingml/2006/main">
-              <a:graphicData uri="http://schemas.openxmlformats.org/drawingml/2006/picture">
-                <pic:pic xmlns:pic="http://schemas.openxmlformats.org/drawingml/2006/picture">
-                  <pic:nvPicPr>
-                    <pic:cNvPr id="0" name="Picture" descr="https://img-blog.csdnimg.cn/20200204183911771.png?x-oss-process=image/watermark,type_ZmFuZ3poZW5naGVpdGk,shadow_10,text_aHR0cHM6Ly9ibG9nLmNzZG4ubmV0L2d6bjAwNDE3,size_16,color_FFFFFF,t_70"/>
-                    <pic:cNvPicPr>
-                      <a:picLocks noChangeAspect="1" noChangeArrowheads="1"/>
-                    </pic:cNvPicPr>
-                  </pic:nvPicPr>
-                  <pic:blipFill>
-                    <a:blip r:embed="rId38"/>
-                    <a:stretch>
-                      <a:fillRect/>
-                    </a:stretch>
-                  </pic:blipFill>
-                  <pic:spPr bwMode="auto">
-                    <a:xfrm>
-                      <a:off x="0" y="0"/>
-                      <a:ext cx="4238697" cy="808097"/>
-                    </a:xfrm>
-                    <a:prstGeom prst="rect">
-                      <a:avLst/>
-                    </a:prstGeom>
-                    <a:noFill/>
-                    <a:ln w="9525">
-                      <a:noFill/>
-                      <a:headEnd/>
-                      <a:tailEnd/>
-                    </a:ln>
-                  </pic:spPr>
-                </pic:pic>
-              </a:graphicData>
-            </a:graphic>
-          </wp:inline>
-        </w:drawing>
       </w:r>
     </w:p>
     <w:p>
@@ -11994,8 +12261,8 @@
         </w:rPr>
         <w:drawing>
           <wp:inline distT="0" distB="0" distL="0" distR="0" wp14:anchorId="279F3D3F" wp14:editId="22FD705B">
-            <wp:extent cx="4061460" cy="1973580"/>
-            <wp:effectExtent l="0" t="0" r="0" b="7620"/>
+            <wp:extent cx="4061460" cy="1234440"/>
+            <wp:effectExtent l="0" t="0" r="0" b="3810"/>
             <wp:docPr id="29" name="Picture" title="fig:"/>
             <wp:cNvGraphicFramePr/>
             <a:graphic xmlns:a="http://schemas.openxmlformats.org/drawingml/2006/main">
@@ -12007,26 +12274,28 @@
                       <a:picLocks noChangeAspect="1" noChangeArrowheads="1"/>
                     </pic:cNvPicPr>
                   </pic:nvPicPr>
-                  <pic:blipFill>
-                    <a:blip r:embed="rId39"/>
-                    <a:stretch>
-                      <a:fillRect/>
-                    </a:stretch>
+                  <pic:blipFill rotWithShape="1">
+                    <a:blip r:embed="rId37"/>
+                    <a:srcRect b="37451"/>
+                    <a:stretch/>
                   </pic:blipFill>
                   <pic:spPr bwMode="auto">
                     <a:xfrm>
                       <a:off x="0" y="0"/>
-                      <a:ext cx="4062053" cy="1973868"/>
+                      <a:ext cx="4062053" cy="1234620"/>
                     </a:xfrm>
                     <a:prstGeom prst="rect">
                       <a:avLst/>
                     </a:prstGeom>
                     <a:noFill/>
-                    <a:ln w="9525">
+                    <a:ln>
                       <a:noFill/>
-                      <a:headEnd/>
-                      <a:tailEnd/>
                     </a:ln>
+                    <a:extLst>
+                      <a:ext uri="{53640926-AAD7-44D8-BBD7-CCE9431645EC}">
+                        <a14:shadowObscured xmlns:a14="http://schemas.microsoft.com/office/drawing/2010/main"/>
+                      </a:ext>
+                    </a:extLst>
                   </pic:spPr>
                 </pic:pic>
               </a:graphicData>
@@ -12040,7 +12309,7 @@
         <w:pStyle w:val="4"/>
       </w:pPr>
       <w:bookmarkStart w:id="63" w:name="header-n52"/>
-      <w:bookmarkStart w:id="64" w:name="_Toc33888574"/>
+      <w:bookmarkStart w:id="64" w:name="_Toc34065074"/>
       <w:bookmarkEnd w:id="63"/>
       <w:r>
         <w:t>添加修改日志</w:t>
@@ -12178,7 +12447,7 @@
         </w:rPr>
         <w:drawing>
           <wp:inline distT="0" distB="0" distL="0" distR="0" wp14:anchorId="6FCC1E0F" wp14:editId="04AA1ED6">
-            <wp:extent cx="4297680" cy="1295400"/>
+            <wp:extent cx="4297680" cy="922020"/>
             <wp:effectExtent l="0" t="0" r="7620" b="0"/>
             <wp:docPr id="30" name="Picture" title="fig:"/>
             <wp:cNvGraphicFramePr/>
@@ -12191,26 +12460,28 @@
                       <a:picLocks noChangeAspect="1" noChangeArrowheads="1"/>
                     </pic:cNvPicPr>
                   </pic:nvPicPr>
-                  <pic:blipFill>
-                    <a:blip r:embed="rId40"/>
-                    <a:stretch>
-                      <a:fillRect/>
-                    </a:stretch>
+                  <pic:blipFill rotWithShape="1">
+                    <a:blip r:embed="rId38"/>
+                    <a:srcRect b="28824"/>
+                    <a:stretch/>
                   </pic:blipFill>
                   <pic:spPr bwMode="auto">
                     <a:xfrm>
                       <a:off x="0" y="0"/>
-                      <a:ext cx="4299495" cy="1295947"/>
+                      <a:ext cx="4299495" cy="922409"/>
                     </a:xfrm>
                     <a:prstGeom prst="rect">
                       <a:avLst/>
                     </a:prstGeom>
                     <a:noFill/>
-                    <a:ln w="9525">
+                    <a:ln>
                       <a:noFill/>
-                      <a:headEnd/>
-                      <a:tailEnd/>
                     </a:ln>
+                    <a:extLst>
+                      <a:ext uri="{53640926-AAD7-44D8-BBD7-CCE9431645EC}">
+                        <a14:shadowObscured xmlns:a14="http://schemas.microsoft.com/office/drawing/2010/main"/>
+                      </a:ext>
+                    </a:extLst>
                   </pic:spPr>
                 </pic:pic>
               </a:graphicData>
@@ -12223,7 +12494,7 @@
       <w:pPr>
         <w:pStyle w:val="4"/>
       </w:pPr>
-      <w:bookmarkStart w:id="65" w:name="_Toc33888575"/>
+      <w:bookmarkStart w:id="65" w:name="_Toc34065075"/>
       <w:r>
         <w:t>上传push</w:t>
       </w:r>
@@ -12286,7 +12557,7 @@
                     </pic:cNvPicPr>
                   </pic:nvPicPr>
                   <pic:blipFill>
-                    <a:blip r:embed="rId41"/>
+                    <a:blip r:embed="rId39"/>
                     <a:stretch>
                       <a:fillRect/>
                     </a:stretch>
@@ -12318,7 +12589,7 @@
         <w:pStyle w:val="4"/>
       </w:pPr>
       <w:bookmarkStart w:id="66" w:name="header-n72"/>
-      <w:bookmarkStart w:id="67" w:name="_Toc33888576"/>
+      <w:bookmarkStart w:id="67" w:name="_Toc34065076"/>
       <w:bookmarkEnd w:id="66"/>
       <w:r>
         <w:t>查看上传情况</w:t>
@@ -12335,8 +12606,8 @@
         </w:rPr>
         <w:drawing>
           <wp:inline distT="0" distB="0" distL="0" distR="0" wp14:anchorId="5FDE919D" wp14:editId="1F7AF86D">
-            <wp:extent cx="4173081" cy="1920240"/>
-            <wp:effectExtent l="0" t="0" r="0" b="3810"/>
+            <wp:extent cx="4172585" cy="1432560"/>
+            <wp:effectExtent l="0" t="0" r="0" b="0"/>
             <wp:docPr id="14337" name="图片 14337"/>
             <wp:cNvGraphicFramePr>
               <a:graphicFrameLocks xmlns:a="http://schemas.openxmlformats.org/drawingml/2006/main" noChangeAspect="1"/>
@@ -12348,136 +12619,15 @@
                     <pic:cNvPr id="1" name=""/>
                     <pic:cNvPicPr/>
                   </pic:nvPicPr>
-                  <pic:blipFill>
-                    <a:blip r:embed="rId42"/>
-                    <a:stretch>
-                      <a:fillRect/>
-                    </a:stretch>
-                  </pic:blipFill>
-                  <pic:spPr>
-                    <a:xfrm>
-                      <a:off x="0" y="0"/>
-                      <a:ext cx="4188121" cy="1927161"/>
-                    </a:xfrm>
-                    <a:prstGeom prst="rect">
-                      <a:avLst/>
-                    </a:prstGeom>
-                  </pic:spPr>
-                </pic:pic>
-              </a:graphicData>
-            </a:graphic>
-          </wp:inline>
-        </w:drawing>
-      </w:r>
-    </w:p>
-    <w:p>
-      <w:pPr>
-        <w:pStyle w:val="4"/>
-      </w:pPr>
-      <w:bookmarkStart w:id="68" w:name="header-n76"/>
-      <w:bookmarkStart w:id="69" w:name="_Toc33888577"/>
-      <w:bookmarkEnd w:id="68"/>
-      <w:r>
-        <w:t>下载/同步</w:t>
-      </w:r>
-      <w:bookmarkEnd w:id="69"/>
-    </w:p>
-    <w:p>
-      <w:pPr>
-        <w:widowControl/>
-        <w:numPr>
-          <w:ilvl w:val="0"/>
-          <w:numId w:val="6"/>
-        </w:numPr>
-        <w:spacing w:after="200"/>
-      </w:pPr>
-      <w:r>
-        <w:t>命令：</w:t>
-      </w:r>
-      <w:r>
-        <w:rPr>
-          <w:rStyle w:val="VerbatimChar"/>
-        </w:rPr>
-        <w:t>git pull</w:t>
-      </w:r>
-      <w:r>
-        <w:t xml:space="preserve"> 或 </w:t>
-      </w:r>
-      <w:r>
-        <w:rPr>
-          <w:rStyle w:val="VerbatimChar"/>
-        </w:rPr>
-        <w:t>git pull --rebase origin master</w:t>
-      </w:r>
-    </w:p>
-    <w:p>
-      <w:pPr>
-        <w:pStyle w:val="2"/>
-      </w:pPr>
-      <w:bookmarkStart w:id="70" w:name="_Toc33888578"/>
-      <w:r>
-        <w:t>Social Network</w:t>
-      </w:r>
-      <w:bookmarkEnd w:id="70"/>
-    </w:p>
-    <w:p>
-      <w:pPr>
-        <w:ind w:firstLine="420"/>
-      </w:pPr>
-      <w:r>
-        <w:rPr>
-          <w:rFonts w:hint="eastAsia"/>
-        </w:rPr>
-        <w:t>该任务要求设计一张社交网络图，基于连接人与人，并且能计算任意两人之间的联系情况。网络图基于两个类，分别是</w:t>
-      </w:r>
-      <w:proofErr w:type="spellStart"/>
-      <w:r>
-        <w:rPr>
-          <w:rFonts w:hint="eastAsia"/>
-        </w:rPr>
-        <w:t>FriendshipGraph</w:t>
-      </w:r>
-      <w:proofErr w:type="spellEnd"/>
-      <w:r>
-        <w:rPr>
-          <w:rFonts w:hint="eastAsia"/>
-        </w:rPr>
-        <w:t>类和Person类。</w:t>
-      </w:r>
-    </w:p>
-    <w:p>
-      <w:pPr>
-        <w:jc w:val="center"/>
-      </w:pPr>
-      <w:r>
-        <w:rPr>
-          <w:noProof/>
-        </w:rPr>
-        <w:lastRenderedPageBreak/>
-        <w:drawing>
-          <wp:inline distT="0" distB="0" distL="0" distR="0" wp14:anchorId="7978FA97" wp14:editId="31327741">
-            <wp:extent cx="3787140" cy="2308860"/>
-            <wp:effectExtent l="0" t="0" r="3810" b="0"/>
-            <wp:docPr id="2" name="图片 2"/>
-            <wp:cNvGraphicFramePr>
-              <a:graphicFrameLocks xmlns:a="http://schemas.openxmlformats.org/drawingml/2006/main" noChangeAspect="1"/>
-            </wp:cNvGraphicFramePr>
-            <a:graphic xmlns:a="http://schemas.openxmlformats.org/drawingml/2006/main">
-              <a:graphicData uri="http://schemas.openxmlformats.org/drawingml/2006/picture">
-                <pic:pic xmlns:pic="http://schemas.openxmlformats.org/drawingml/2006/picture">
-                  <pic:nvPicPr>
-                    <pic:cNvPr id="1" name=""/>
-                    <pic:cNvPicPr/>
-                  </pic:nvPicPr>
                   <pic:blipFill rotWithShape="1">
-                    <a:blip r:embed="rId43"/>
-                    <a:srcRect l="12281" t="8681" r="15916" b="60374"/>
+                    <a:blip r:embed="rId40"/>
+                    <a:srcRect b="25388"/>
                     <a:stretch/>
                   </pic:blipFill>
                   <pic:spPr bwMode="auto">
                     <a:xfrm>
                       <a:off x="0" y="0"/>
-                      <a:ext cx="3787140" cy="2308860"/>
+                      <a:ext cx="4188121" cy="1437894"/>
                     </a:xfrm>
                     <a:prstGeom prst="rect">
                       <a:avLst/>
@@ -12500,10 +12650,138 @@
     </w:p>
     <w:p>
       <w:pPr>
+        <w:pStyle w:val="4"/>
+      </w:pPr>
+      <w:bookmarkStart w:id="68" w:name="header-n76"/>
+      <w:bookmarkStart w:id="69" w:name="_Toc34065077"/>
+      <w:bookmarkEnd w:id="68"/>
+      <w:r>
+        <w:t>下载/同步</w:t>
+      </w:r>
+      <w:bookmarkEnd w:id="69"/>
+    </w:p>
+    <w:p>
+      <w:pPr>
+        <w:widowControl/>
+        <w:numPr>
+          <w:ilvl w:val="0"/>
+          <w:numId w:val="6"/>
+        </w:numPr>
+        <w:spacing w:after="200"/>
+      </w:pPr>
+      <w:r>
+        <w:t>命令：</w:t>
+      </w:r>
+      <w:r>
+        <w:rPr>
+          <w:rStyle w:val="VerbatimChar"/>
+        </w:rPr>
+        <w:t>git pull</w:t>
+      </w:r>
+      <w:r>
+        <w:t xml:space="preserve"> 或 </w:t>
+      </w:r>
+      <w:r>
+        <w:rPr>
+          <w:rStyle w:val="VerbatimChar"/>
+        </w:rPr>
+        <w:t>git pull --rebase origin master</w:t>
+      </w:r>
+    </w:p>
+    <w:p>
+      <w:pPr>
+        <w:pStyle w:val="2"/>
+      </w:pPr>
+      <w:bookmarkStart w:id="70" w:name="_Toc34065078"/>
+      <w:r>
+        <w:t>Social Network</w:t>
+      </w:r>
+      <w:bookmarkEnd w:id="70"/>
+    </w:p>
+    <w:p>
+      <w:pPr>
+        <w:ind w:firstLine="420"/>
+      </w:pPr>
+      <w:r>
+        <w:rPr>
+          <w:rFonts w:hint="eastAsia"/>
+        </w:rPr>
+        <w:t>该任务要求设计一张社交网络图，基于连接人与人，并且能计算任意两人之间的联系情况。网络图基于两个类，分别是</w:t>
+      </w:r>
+      <w:proofErr w:type="spellStart"/>
+      <w:r>
+        <w:rPr>
+          <w:rFonts w:hint="eastAsia"/>
+        </w:rPr>
+        <w:t>FriendshipGraph</w:t>
+      </w:r>
+      <w:proofErr w:type="spellEnd"/>
+      <w:r>
+        <w:rPr>
+          <w:rFonts w:hint="eastAsia"/>
+        </w:rPr>
+        <w:t>类和Person类。</w:t>
+      </w:r>
+    </w:p>
+    <w:p>
+      <w:pPr>
+        <w:jc w:val="center"/>
+      </w:pPr>
+      <w:r>
+        <w:rPr>
+          <w:noProof/>
+        </w:rPr>
+        <w:lastRenderedPageBreak/>
+        <w:drawing>
+          <wp:inline distT="0" distB="0" distL="0" distR="0" wp14:anchorId="7978FA97" wp14:editId="31327741">
+            <wp:extent cx="5286998" cy="3223260"/>
+            <wp:effectExtent l="0" t="0" r="9525" b="0"/>
+            <wp:docPr id="2" name="图片 2"/>
+            <wp:cNvGraphicFramePr>
+              <a:graphicFrameLocks xmlns:a="http://schemas.openxmlformats.org/drawingml/2006/main" noChangeAspect="1"/>
+            </wp:cNvGraphicFramePr>
+            <a:graphic xmlns:a="http://schemas.openxmlformats.org/drawingml/2006/main">
+              <a:graphicData uri="http://schemas.openxmlformats.org/drawingml/2006/picture">
+                <pic:pic xmlns:pic="http://schemas.openxmlformats.org/drawingml/2006/picture">
+                  <pic:nvPicPr>
+                    <pic:cNvPr id="1" name=""/>
+                    <pic:cNvPicPr/>
+                  </pic:nvPicPr>
+                  <pic:blipFill rotWithShape="1">
+                    <a:blip r:embed="rId41"/>
+                    <a:srcRect l="12281" t="8681" r="15916" b="60374"/>
+                    <a:stretch/>
+                  </pic:blipFill>
+                  <pic:spPr bwMode="auto">
+                    <a:xfrm>
+                      <a:off x="0" y="0"/>
+                      <a:ext cx="5311562" cy="3238236"/>
+                    </a:xfrm>
+                    <a:prstGeom prst="rect">
+                      <a:avLst/>
+                    </a:prstGeom>
+                    <a:ln>
+                      <a:noFill/>
+                    </a:ln>
+                    <a:extLst>
+                      <a:ext uri="{53640926-AAD7-44D8-BBD7-CCE9431645EC}">
+                        <a14:shadowObscured xmlns:a14="http://schemas.microsoft.com/office/drawing/2010/main"/>
+                      </a:ext>
+                    </a:extLst>
+                  </pic:spPr>
+                </pic:pic>
+              </a:graphicData>
+            </a:graphic>
+          </wp:inline>
+        </w:drawing>
+      </w:r>
+    </w:p>
+    <w:p>
+      <w:pPr>
         <w:pStyle w:val="3"/>
       </w:pPr>
       <w:bookmarkStart w:id="71" w:name="_Toc506281772"/>
-      <w:bookmarkStart w:id="72" w:name="_Toc33888579"/>
+      <w:bookmarkStart w:id="72" w:name="_Toc34065079"/>
       <w:r>
         <w:rPr>
           <w:rFonts w:hint="eastAsia"/>
@@ -12571,7 +12849,7 @@
                     <pic:cNvPicPr/>
                   </pic:nvPicPr>
                   <pic:blipFill rotWithShape="1">
-                    <a:blip r:embed="rId44"/>
+                    <a:blip r:embed="rId42"/>
                     <a:srcRect l="18347" t="6945" r="12016" b="62111"/>
                     <a:stretch/>
                   </pic:blipFill>
@@ -12601,18 +12879,726 @@
     </w:p>
     <w:p>
       <w:pPr>
+        <w:pStyle w:val="4"/>
+      </w:pPr>
+      <w:bookmarkStart w:id="73" w:name="_Toc34065080"/>
+      <w:r>
+        <w:rPr>
+          <w:rFonts w:hint="eastAsia"/>
+        </w:rPr>
+        <w:t>邻接表存储结构</w:t>
+      </w:r>
+      <w:bookmarkEnd w:id="73"/>
+    </w:p>
+    <w:p>
+      <w:pPr>
+        <w:ind w:firstLine="420"/>
+      </w:pPr>
+      <w:r>
+        <w:rPr>
+          <w:rFonts w:hint="eastAsia"/>
+        </w:rPr>
+        <w:t>在存储社交网络时，我使用了邻接表。所有的Node被连在一起，方便查找，并补充了一个head变量用来标记首个Node。</w:t>
+      </w:r>
+      <w:r>
+        <w:rPr>
+          <w:rFonts w:hint="eastAsia"/>
+        </w:rPr>
+        <w:t>假定一个社交网络为</w:t>
+      </w:r>
+    </w:p>
+    <w:p>
+      <w:pPr>
+        <w:jc w:val="center"/>
+      </w:pPr>
+      <w:r>
+        <w:object w:dxaOrig="6288" w:dyaOrig="2772">
+          <v:shapetype id="_x0000_t75" coordsize="21600,21600" o:spt="75" o:preferrelative="t" path="m@4@5l@4@11@9@11@9@5xe" filled="f" stroked="f">
+            <v:stroke joinstyle="miter"/>
+            <v:formulas>
+              <v:f eqn="if lineDrawn pixelLineWidth 0"/>
+              <v:f eqn="sum @0 1 0"/>
+              <v:f eqn="sum 0 0 @1"/>
+              <v:f eqn="prod @2 1 2"/>
+              <v:f eqn="prod @3 21600 pixelWidth"/>
+              <v:f eqn="prod @3 21600 pixelHeight"/>
+              <v:f eqn="sum @0 0 1"/>
+              <v:f eqn="prod @6 1 2"/>
+              <v:f eqn="prod @7 21600 pixelWidth"/>
+              <v:f eqn="sum @8 21600 0"/>
+              <v:f eqn="prod @7 21600 pixelHeight"/>
+              <v:f eqn="sum @10 21600 0"/>
+            </v:formulas>
+            <v:path o:extrusionok="f" gradientshapeok="t" o:connecttype="rect"/>
+            <o:lock v:ext="edit" aspectratio="t"/>
+          </v:shapetype>
+          <v:shape id="_x0000_i1032" type="#_x0000_t75" style="width:236.4pt;height:104.4pt" o:ole="">
+            <v:imagedata r:id="rId43" o:title=""/>
+          </v:shape>
+          <o:OLEObject Type="Embed" ProgID="Visio.Drawing.15" ShapeID="_x0000_i1032" DrawAspect="Content" ObjectID="_1644685089" r:id="rId44"/>
+        </w:object>
+      </w:r>
+    </w:p>
+    <w:p>
+      <w:pPr>
+        <w:ind w:firstLine="420"/>
+        <w:rPr>
+          <w:rFonts w:hint="eastAsia"/>
+        </w:rPr>
+      </w:pPr>
+      <w:r>
+        <w:rPr>
+          <w:rFonts w:hint="eastAsia"/>
+        </w:rPr>
+        <w:t>则该图转换为</w:t>
+      </w:r>
+      <w:r>
+        <w:rPr>
+          <w:rFonts w:hint="eastAsia"/>
+        </w:rPr>
+        <w:t>邻接表的示意图</w:t>
+      </w:r>
+      <w:r>
+        <w:rPr>
+          <w:rFonts w:hint="eastAsia"/>
+        </w:rPr>
+        <w:t>为</w:t>
+      </w:r>
+      <w:r>
+        <w:rPr>
+          <w:rFonts w:hint="eastAsia"/>
+        </w:rPr>
+        <w:t>：</w:t>
+      </w:r>
+    </w:p>
+    <w:p>
+      <w:pPr>
+        <w:jc w:val="center"/>
+        <w:rPr>
+          <w:rFonts w:hint="eastAsia"/>
+        </w:rPr>
+      </w:pPr>
+      <w:r>
+        <w:object w:dxaOrig="9121" w:dyaOrig="5953">
+          <v:shape id="_x0000_i1030" type="#_x0000_t75" style="width:399.6pt;height:260.4pt" o:ole="">
+            <v:imagedata r:id="rId45" o:title=""/>
+          </v:shape>
+          <o:OLEObject Type="Embed" ProgID="Visio.Drawing.15" ShapeID="_x0000_i1030" DrawAspect="Content" ObjectID="_1644685090" r:id="rId46"/>
+        </w:object>
+      </w:r>
+    </w:p>
+    <w:p>
+      <w:pPr>
+        <w:pStyle w:val="4"/>
+      </w:pPr>
+      <w:bookmarkStart w:id="74" w:name="_Toc34065081"/>
+      <w:r>
+        <w:rPr>
+          <w:rFonts w:hint="eastAsia"/>
+        </w:rPr>
+        <w:t>Class</w:t>
+      </w:r>
+      <w:r>
+        <w:t xml:space="preserve"> Node</w:t>
+      </w:r>
+      <w:bookmarkEnd w:id="74"/>
+    </w:p>
+    <w:p>
+      <w:pPr>
+        <w:ind w:firstLine="420"/>
+        <w:rPr>
+          <w:rFonts w:hint="eastAsia"/>
+        </w:rPr>
+      </w:pPr>
+      <w:r>
+        <w:rPr>
+          <w:rFonts w:hint="eastAsia"/>
+        </w:rPr>
+        <w:t>Node类要实现的是将一个Person转换为邻接表里的点，所以一个Node有邻接表中点的重要成员变量：下一个Node为next，对应的Person对象person，直接连接的边</w:t>
+      </w:r>
+      <w:proofErr w:type="spellStart"/>
+      <w:r>
+        <w:rPr>
+          <w:rFonts w:hint="eastAsia"/>
+        </w:rPr>
+        <w:t>lastEdge</w:t>
+      </w:r>
+      <w:proofErr w:type="spellEnd"/>
+      <w:r>
+        <w:rPr>
+          <w:rFonts w:hint="eastAsia"/>
+        </w:rPr>
+        <w:t>，以及实现邻接表的相关方法。此外，为了能实现方法</w:t>
+      </w:r>
+      <w:proofErr w:type="spellStart"/>
+      <w:r>
+        <w:rPr>
+          <w:rFonts w:hint="eastAsia"/>
+        </w:rPr>
+        <w:t>getDistance</w:t>
+      </w:r>
+      <w:proofErr w:type="spellEnd"/>
+      <w:r>
+        <w:rPr>
+          <w:rFonts w:hint="eastAsia"/>
+        </w:rPr>
+        <w:t>，我另外增设了vis和dis两个变量用来记录是否访问过以及与当前起点的最近距离。</w:t>
+      </w:r>
+    </w:p>
+    <w:p>
+      <w:pPr>
+        <w:jc w:val="center"/>
+        <w:rPr>
+          <w:rFonts w:hint="eastAsia"/>
+        </w:rPr>
+      </w:pPr>
+      <w:r>
+        <w:rPr>
+          <w:noProof/>
+        </w:rPr>
+        <w:drawing>
+          <wp:inline distT="0" distB="0" distL="0" distR="0" wp14:anchorId="0DB363DA" wp14:editId="0DBCC24D">
+            <wp:extent cx="2575560" cy="1841405"/>
+            <wp:effectExtent l="0" t="0" r="0" b="6985"/>
+            <wp:docPr id="18" name="图片 18"/>
+            <wp:cNvGraphicFramePr>
+              <a:graphicFrameLocks xmlns:a="http://schemas.openxmlformats.org/drawingml/2006/main" noChangeAspect="1"/>
+            </wp:cNvGraphicFramePr>
+            <a:graphic xmlns:a="http://schemas.openxmlformats.org/drawingml/2006/main">
+              <a:graphicData uri="http://schemas.openxmlformats.org/drawingml/2006/picture">
+                <pic:pic xmlns:pic="http://schemas.openxmlformats.org/drawingml/2006/picture">
+                  <pic:nvPicPr>
+                    <pic:cNvPr id="1" name=""/>
+                    <pic:cNvPicPr/>
+                  </pic:nvPicPr>
+                  <pic:blipFill rotWithShape="1">
+                    <a:blip r:embed="rId47"/>
+                    <a:srcRect l="12424" t="39314" r="56658" b="24452"/>
+                    <a:stretch/>
+                  </pic:blipFill>
+                  <pic:spPr bwMode="auto">
+                    <a:xfrm>
+                      <a:off x="0" y="0"/>
+                      <a:ext cx="2610033" cy="1866051"/>
+                    </a:xfrm>
+                    <a:prstGeom prst="rect">
+                      <a:avLst/>
+                    </a:prstGeom>
+                    <a:ln>
+                      <a:noFill/>
+                    </a:ln>
+                    <a:extLst>
+                      <a:ext uri="{53640926-AAD7-44D8-BBD7-CCE9431645EC}">
+                        <a14:shadowObscured xmlns:a14="http://schemas.microsoft.com/office/drawing/2010/main"/>
+                      </a:ext>
+                    </a:extLst>
+                  </pic:spPr>
+                </pic:pic>
+              </a:graphicData>
+            </a:graphic>
+          </wp:inline>
+        </w:drawing>
+      </w:r>
+    </w:p>
+    <w:p>
+      <w:pPr>
+        <w:pStyle w:val="a7"/>
+        <w:numPr>
+          <w:ilvl w:val="0"/>
+          <w:numId w:val="25"/>
+        </w:numPr>
+        <w:ind w:firstLineChars="0"/>
+        <w:rPr>
+          <w:b/>
+          <w:bCs/>
+          <w:i/>
+          <w:iCs/>
+        </w:rPr>
+      </w:pPr>
+      <w:r>
+        <w:rPr>
+          <w:rFonts w:hint="eastAsia"/>
+          <w:b/>
+          <w:bCs/>
+          <w:i/>
+          <w:iCs/>
+        </w:rPr>
+        <w:t>Class</w:t>
+      </w:r>
+      <w:r>
+        <w:rPr>
+          <w:b/>
+          <w:bCs/>
+          <w:i/>
+          <w:iCs/>
+        </w:rPr>
+        <w:t xml:space="preserve"> </w:t>
+      </w:r>
+      <w:proofErr w:type="spellStart"/>
+      <w:r>
+        <w:rPr>
+          <w:b/>
+          <w:bCs/>
+          <w:i/>
+          <w:iCs/>
+        </w:rPr>
+        <w:t>Node.</w:t>
+      </w:r>
+      <w:r>
+        <w:rPr>
+          <w:rFonts w:hint="eastAsia"/>
+          <w:b/>
+          <w:bCs/>
+          <w:i/>
+          <w:iCs/>
+        </w:rPr>
+        <w:t>Edge</w:t>
+      </w:r>
+      <w:proofErr w:type="spellEnd"/>
+    </w:p>
+    <w:p>
+      <w:pPr>
+        <w:rPr>
+          <w:rFonts w:hint="eastAsia"/>
+        </w:rPr>
+      </w:pPr>
+      <w:r>
+        <w:tab/>
+      </w:r>
+      <w:r>
+        <w:rPr>
+          <w:rFonts w:hint="eastAsia"/>
+        </w:rPr>
+        <w:t>该类是邻接表中的边，每个Edge对象存储了邻接表中的下一条边，以及对</w:t>
+      </w:r>
+      <w:r>
+        <w:rPr>
+          <w:rFonts w:hint="eastAsia"/>
+        </w:rPr>
+        <w:lastRenderedPageBreak/>
+        <w:t>应的边的两个Person所对应的Node。</w:t>
+      </w:r>
+    </w:p>
+    <w:p>
+      <w:pPr>
+        <w:pStyle w:val="a7"/>
+        <w:numPr>
+          <w:ilvl w:val="0"/>
+          <w:numId w:val="25"/>
+        </w:numPr>
+        <w:ind w:firstLineChars="0"/>
+        <w:rPr>
+          <w:b/>
+          <w:bCs/>
+          <w:i/>
+          <w:iCs/>
+        </w:rPr>
+      </w:pPr>
+      <w:r>
+        <w:rPr>
+          <w:rFonts w:hint="eastAsia"/>
+          <w:b/>
+          <w:bCs/>
+          <w:i/>
+          <w:iCs/>
+        </w:rPr>
+        <w:t>Method</w:t>
+      </w:r>
+      <w:r>
+        <w:rPr>
+          <w:b/>
+          <w:bCs/>
+          <w:i/>
+          <w:iCs/>
+        </w:rPr>
+        <w:t xml:space="preserve"> </w:t>
+      </w:r>
+      <w:proofErr w:type="spellStart"/>
+      <w:r>
+        <w:rPr>
+          <w:rFonts w:hint="eastAsia"/>
+          <w:b/>
+          <w:bCs/>
+          <w:i/>
+          <w:iCs/>
+        </w:rPr>
+        <w:t>Node.LoadData</w:t>
+      </w:r>
+      <w:proofErr w:type="spellEnd"/>
+    </w:p>
+    <w:p>
+      <w:pPr>
+        <w:ind w:firstLine="420"/>
+        <w:rPr>
+          <w:rFonts w:hint="eastAsia"/>
+        </w:rPr>
+      </w:pPr>
+      <w:r>
+        <w:rPr>
+          <w:rFonts w:hint="eastAsia"/>
+        </w:rPr>
+        <w:t>该方法将Person对象导入到Node中进行存储，需要的时候可以直接调用。</w:t>
+      </w:r>
+    </w:p>
+    <w:p>
+      <w:pPr>
+        <w:pStyle w:val="a7"/>
+        <w:numPr>
+          <w:ilvl w:val="0"/>
+          <w:numId w:val="25"/>
+        </w:numPr>
+        <w:ind w:firstLineChars="0"/>
+        <w:rPr>
+          <w:b/>
+          <w:bCs/>
+          <w:i/>
+          <w:iCs/>
+        </w:rPr>
+      </w:pPr>
+      <w:r>
+        <w:rPr>
+          <w:rFonts w:hint="eastAsia"/>
+          <w:b/>
+          <w:bCs/>
+          <w:i/>
+          <w:iCs/>
+        </w:rPr>
+        <w:t>M</w:t>
+      </w:r>
+      <w:r>
+        <w:rPr>
+          <w:b/>
+          <w:bCs/>
+          <w:i/>
+          <w:iCs/>
+        </w:rPr>
+        <w:t xml:space="preserve">ethod </w:t>
+      </w:r>
+      <w:proofErr w:type="spellStart"/>
+      <w:r>
+        <w:rPr>
+          <w:rFonts w:hint="eastAsia"/>
+          <w:b/>
+          <w:bCs/>
+          <w:i/>
+          <w:iCs/>
+        </w:rPr>
+        <w:t>Node</w:t>
+      </w:r>
+      <w:r>
+        <w:rPr>
+          <w:b/>
+          <w:bCs/>
+          <w:i/>
+          <w:iCs/>
+        </w:rPr>
+        <w:t>.</w:t>
+      </w:r>
+      <w:r>
+        <w:rPr>
+          <w:b/>
+          <w:bCs/>
+          <w:i/>
+          <w:iCs/>
+        </w:rPr>
+        <w:t>addNode</w:t>
+      </w:r>
+      <w:proofErr w:type="spellEnd"/>
+    </w:p>
+    <w:p>
+      <w:pPr>
+        <w:ind w:firstLine="420"/>
+        <w:rPr>
+          <w:rFonts w:hint="eastAsia"/>
+        </w:rPr>
+      </w:pPr>
+      <w:r>
+        <w:rPr>
+          <w:rFonts w:hint="eastAsia"/>
+        </w:rPr>
+        <w:t>该方法将相应的Node加入到Node的链表中（即邻接表图中的纵向链表）。</w:t>
+      </w:r>
+    </w:p>
+    <w:p>
+      <w:pPr>
+        <w:pStyle w:val="a7"/>
+        <w:numPr>
+          <w:ilvl w:val="0"/>
+          <w:numId w:val="25"/>
+        </w:numPr>
+        <w:ind w:firstLineChars="0"/>
+        <w:rPr>
+          <w:b/>
+          <w:bCs/>
+          <w:i/>
+          <w:iCs/>
+        </w:rPr>
+      </w:pPr>
+      <w:r>
+        <w:rPr>
+          <w:rFonts w:hint="eastAsia"/>
+          <w:b/>
+          <w:bCs/>
+          <w:i/>
+          <w:iCs/>
+        </w:rPr>
+        <w:t>M</w:t>
+      </w:r>
+      <w:r>
+        <w:rPr>
+          <w:b/>
+          <w:bCs/>
+          <w:i/>
+          <w:iCs/>
+        </w:rPr>
+        <w:t xml:space="preserve">ethod </w:t>
+      </w:r>
+      <w:proofErr w:type="spellStart"/>
+      <w:r>
+        <w:rPr>
+          <w:b/>
+          <w:bCs/>
+          <w:i/>
+          <w:iCs/>
+        </w:rPr>
+        <w:t>Node.</w:t>
+      </w:r>
+      <w:r>
+        <w:rPr>
+          <w:b/>
+          <w:bCs/>
+          <w:i/>
+          <w:iCs/>
+        </w:rPr>
+        <w:t>addNodeEdge</w:t>
+      </w:r>
+      <w:proofErr w:type="spellEnd"/>
+    </w:p>
+    <w:p>
+      <w:pPr>
+        <w:ind w:firstLine="420"/>
+        <w:rPr>
+          <w:rFonts w:hint="eastAsia"/>
+        </w:rPr>
+      </w:pPr>
+      <w:r>
+        <w:rPr>
+          <w:rFonts w:hint="eastAsia"/>
+        </w:rPr>
+        <w:t>该方法将新的边加入到对应的Node中，更新每个Node后的Edge链表。</w:t>
+      </w:r>
+    </w:p>
+    <w:p>
+      <w:pPr>
+        <w:pStyle w:val="4"/>
+      </w:pPr>
+      <w:bookmarkStart w:id="75" w:name="_Toc34065082"/>
+      <w:r>
+        <w:rPr>
+          <w:rFonts w:hint="eastAsia"/>
+        </w:rPr>
+        <w:t>M</w:t>
+      </w:r>
+      <w:r>
+        <w:t xml:space="preserve">ethod </w:t>
+      </w:r>
+      <w:proofErr w:type="spellStart"/>
+      <w:r>
+        <w:t>addVertex</w:t>
+      </w:r>
+      <w:bookmarkEnd w:id="75"/>
+      <w:proofErr w:type="spellEnd"/>
+      <w:r>
+        <w:t>()</w:t>
+      </w:r>
+    </w:p>
+    <w:p>
+      <w:pPr>
+        <w:ind w:firstLine="420"/>
+        <w:rPr>
+          <w:rFonts w:hint="eastAsia"/>
+        </w:rPr>
+      </w:pPr>
+      <w:r>
+        <w:rPr>
+          <w:rFonts w:hint="eastAsia"/>
+        </w:rPr>
+        <w:t>该方法目标是在社交网络图中增加一个新的节点，参数是要加入的Person类。首先，方法要对Person的名字进行判重：用哈希集合HashSet记录下已加入的所有Person的名字，每当新加入一个Person则进行判断是否在集合中；然后则新建一个Node类，使每一个Person与一个Node对应起来。</w:t>
+      </w:r>
+    </w:p>
+    <w:p>
+      <w:pPr>
+        <w:jc w:val="center"/>
+        <w:rPr>
+          <w:rFonts w:hint="eastAsia"/>
+        </w:rPr>
+      </w:pPr>
+      <w:r>
+        <w:object w:dxaOrig="4860" w:dyaOrig="7129">
+          <v:shape id="_x0000_i1764" type="#_x0000_t75" style="width:243pt;height:356.4pt" o:ole="">
+            <v:imagedata r:id="rId48" o:title=""/>
+          </v:shape>
+          <o:OLEObject Type="Embed" ProgID="Visio.Drawing.15" ShapeID="_x0000_i1764" DrawAspect="Content" ObjectID="_1644685091" r:id="rId49"/>
+        </w:object>
+      </w:r>
+    </w:p>
+    <w:p>
+      <w:pPr>
+        <w:pStyle w:val="4"/>
+      </w:pPr>
+      <w:bookmarkStart w:id="76" w:name="_Toc34065083"/>
+      <w:r>
+        <w:rPr>
+          <w:rFonts w:hint="eastAsia"/>
+        </w:rPr>
+        <w:t>M</w:t>
+      </w:r>
+      <w:r>
+        <w:t xml:space="preserve">ethod </w:t>
+      </w:r>
+      <w:proofErr w:type="spellStart"/>
+      <w:r>
+        <w:t>addEdge</w:t>
+      </w:r>
+      <w:bookmarkEnd w:id="76"/>
+      <w:proofErr w:type="spellEnd"/>
+      <w:r>
+        <w:t>()</w:t>
+      </w:r>
+    </w:p>
+    <w:p>
+      <w:pPr>
+        <w:ind w:firstLine="420"/>
+        <w:rPr>
+          <w:rFonts w:hint="eastAsia"/>
+        </w:rPr>
+      </w:pPr>
+      <w:r>
+        <w:rPr>
+          <w:rFonts w:hint="eastAsia"/>
+        </w:rPr>
+        <w:t>该方法目标是将两个Person之间进行联系，在邻接表中，用有向边来代表“有社交关系”，由于题目设定是社交默认为双向，则需要在函数中两次调用Node中的</w:t>
+      </w:r>
+      <w:proofErr w:type="spellStart"/>
+      <w:r>
+        <w:rPr>
+          <w:rFonts w:hint="eastAsia"/>
+        </w:rPr>
+        <w:t>addNodeEdge</w:t>
+      </w:r>
+      <w:proofErr w:type="spellEnd"/>
+      <w:r>
+        <w:rPr>
+          <w:rFonts w:hint="eastAsia"/>
+        </w:rPr>
+        <w:t>方法加两个方向的边。考虑到可扩展性和可复用性，程序考虑到了“单向社交的情况”，仅需将双向加边中的“</w:t>
+      </w:r>
+      <w:r>
+        <w:rPr>
+          <w:rFonts w:hint="eastAsia"/>
+        </w:rPr>
+        <w:t>B</w:t>
+      </w:r>
+      <w:r>
+        <w:t>-&gt;A</w:t>
+      </w:r>
+      <w:r>
+        <w:rPr>
+          <w:rFonts w:hint="eastAsia"/>
+        </w:rPr>
+        <w:t>”删除即可。</w:t>
+      </w:r>
+    </w:p>
+    <w:p>
+      <w:pPr>
+        <w:jc w:val="center"/>
+      </w:pPr>
+      <w:r>
+        <w:object w:dxaOrig="11244" w:dyaOrig="6492">
+          <v:shape id="_x0000_i1759" type="#_x0000_t75" style="width:415.2pt;height:239.4pt" o:ole="">
+            <v:imagedata r:id="rId50" o:title=""/>
+          </v:shape>
+          <o:OLEObject Type="Embed" ProgID="Visio.Drawing.15" ShapeID="_x0000_i1759" DrawAspect="Content" ObjectID="_1644685092" r:id="rId51"/>
+        </w:object>
+      </w:r>
+    </w:p>
+    <w:p>
+      <w:pPr>
+        <w:pStyle w:val="4"/>
+      </w:pPr>
+      <w:bookmarkStart w:id="77" w:name="_Toc34065084"/>
+      <w:r>
+        <w:rPr>
+          <w:rFonts w:hint="eastAsia"/>
+        </w:rPr>
+        <w:t>M</w:t>
+      </w:r>
+      <w:r>
+        <w:t xml:space="preserve">ethod </w:t>
+      </w:r>
+      <w:proofErr w:type="spellStart"/>
+      <w:r>
+        <w:t>getDistance</w:t>
+      </w:r>
+      <w:bookmarkEnd w:id="77"/>
+      <w:proofErr w:type="spellEnd"/>
+      <w:r>
+        <w:t>()</w:t>
+      </w:r>
+    </w:p>
+    <w:p>
+      <w:pPr>
+        <w:ind w:firstLine="420"/>
+      </w:pPr>
+      <w:r>
+        <w:rPr>
+          <w:rFonts w:hint="eastAsia"/>
+        </w:rPr>
+        <w:t>该方法要计算任意两个Person之间的“距离”，若没有任何社交关系则输出“-1”。</w:t>
+      </w:r>
+      <w:r>
+        <w:rPr>
+          <w:rFonts w:hint="eastAsia"/>
+        </w:rPr>
+        <w:t>两个Person之间计算使用BFS，默认边权为1，则在搜索到边时加1即可，搜索到目标点退出；特殊情况根据要求输出0或-1</w:t>
+      </w:r>
+      <w:r>
+        <w:rPr>
+          <w:rFonts w:hint="eastAsia"/>
+        </w:rPr>
+        <w:t>。</w:t>
+      </w:r>
+    </w:p>
+    <w:p>
+      <w:pPr>
+        <w:jc w:val="center"/>
+        <w:rPr>
+          <w:rFonts w:hint="eastAsia"/>
+        </w:rPr>
+      </w:pPr>
+      <w:r>
+        <w:object w:dxaOrig="12025" w:dyaOrig="8364">
+          <v:shape id="_x0000_i1761" type="#_x0000_t75" style="width:414.6pt;height:288.6pt" o:ole="">
+            <v:imagedata r:id="rId52" o:title=""/>
+          </v:shape>
+          <o:OLEObject Type="Embed" ProgID="Visio.Drawing.15" ShapeID="_x0000_i1761" DrawAspect="Content" ObjectID="_1644685093" r:id="rId53"/>
+        </w:object>
+      </w:r>
+    </w:p>
+    <w:p>
+      <w:pPr>
         <w:pStyle w:val="3"/>
       </w:pPr>
-      <w:bookmarkStart w:id="73" w:name="_Toc506281773"/>
-      <w:bookmarkStart w:id="74" w:name="_Toc33888580"/>
+      <w:bookmarkStart w:id="78" w:name="_Toc506281773"/>
+      <w:bookmarkStart w:id="79" w:name="_Toc34065085"/>
       <w:r>
         <w:rPr>
           <w:rFonts w:hint="eastAsia"/>
         </w:rPr>
         <w:t>设计/实现Person类</w:t>
       </w:r>
-      <w:bookmarkEnd w:id="73"/>
-      <w:bookmarkEnd w:id="74"/>
+      <w:bookmarkEnd w:id="78"/>
+      <w:bookmarkEnd w:id="79"/>
     </w:p>
     <w:p>
       <w:pPr>
@@ -12642,6 +13628,7 @@
         <w:rPr>
           <w:rFonts w:hint="eastAsia"/>
         </w:rPr>
+        <w:lastRenderedPageBreak/>
         <w:t>中对应的Node存储在对应Person的成员变量中。</w:t>
       </w:r>
     </w:p>
@@ -12653,7 +13640,6 @@
         <w:rPr>
           <w:noProof/>
         </w:rPr>
-        <w:lastRenderedPageBreak/>
         <w:drawing>
           <wp:inline distT="0" distB="0" distL="0" distR="0" wp14:anchorId="6722A7A2" wp14:editId="15EF7C3A">
             <wp:extent cx="3253740" cy="1201917"/>
@@ -12670,7 +13656,7 @@
                     <pic:cNvPicPr/>
                   </pic:nvPicPr>
                   <pic:blipFill rotWithShape="1">
-                    <a:blip r:embed="rId45"/>
+                    <a:blip r:embed="rId54"/>
                     <a:srcRect l="22971" t="23829" r="54491" b="64394"/>
                     <a:stretch/>
                   </pic:blipFill>
@@ -12702,19 +13688,19 @@
       <w:pPr>
         <w:pStyle w:val="3"/>
       </w:pPr>
-      <w:bookmarkStart w:id="75" w:name="_Toc506281774"/>
-      <w:bookmarkStart w:id="76" w:name="_Toc33888581"/>
+      <w:bookmarkStart w:id="80" w:name="_Toc506281774"/>
+      <w:bookmarkStart w:id="81" w:name="_Toc34065086"/>
       <w:r>
         <w:rPr>
           <w:rFonts w:hint="eastAsia"/>
         </w:rPr>
         <w:t>设计/实现客户端代码main()</w:t>
       </w:r>
-      <w:bookmarkEnd w:id="75"/>
-      <w:bookmarkEnd w:id="76"/>
-    </w:p>
-    <w:p>
-      <w:bookmarkStart w:id="77" w:name="_Toc506281775"/>
+      <w:bookmarkEnd w:id="80"/>
+      <w:bookmarkEnd w:id="81"/>
+    </w:p>
+    <w:p>
+      <w:bookmarkStart w:id="82" w:name="_Toc506281775"/>
       <w:r>
         <w:rPr>
           <w:rFonts w:hint="eastAsia"/>
@@ -12732,15 +13718,15 @@
       <w:pPr>
         <w:pStyle w:val="3"/>
       </w:pPr>
-      <w:bookmarkStart w:id="78" w:name="_Toc33888582"/>
+      <w:bookmarkStart w:id="83" w:name="_Toc34065087"/>
       <w:r>
         <w:rPr>
           <w:rFonts w:hint="eastAsia"/>
         </w:rPr>
         <w:t>设计/实现测试用例</w:t>
       </w:r>
-      <w:bookmarkEnd w:id="77"/>
-      <w:bookmarkEnd w:id="78"/>
+      <w:bookmarkEnd w:id="82"/>
+      <w:bookmarkEnd w:id="83"/>
     </w:p>
     <w:p>
       <w:r>
@@ -12776,12 +13762,12 @@
       <w:pPr>
         <w:pStyle w:val="1"/>
       </w:pPr>
-      <w:bookmarkStart w:id="79" w:name="_Toc33888583"/>
+      <w:bookmarkStart w:id="84" w:name="_Toc34065088"/>
       <w:r>
         <w:lastRenderedPageBreak/>
         <w:t>实验进度记录</w:t>
       </w:r>
-      <w:bookmarkEnd w:id="79"/>
+      <w:bookmarkEnd w:id="84"/>
     </w:p>
     <w:p>
       <w:pPr>
@@ -15107,12 +16093,12 @@
       <w:tr>
         <w:tc>
           <w:tcPr>
+            <w:cnfStyle w:val="001000000000" w:firstRow="0" w:lastRow="0" w:firstColumn="1" w:lastColumn="0" w:oddVBand="0" w:evenVBand="0" w:oddHBand="0" w:evenHBand="0" w:firstRowFirstColumn="0" w:firstRowLastColumn="0" w:lastRowFirstColumn="0" w:lastRowLastColumn="0"/>
             <w:tcW w:w="769" w:type="pct"/>
           </w:tcPr>
           <w:p>
             <w:pPr>
               <w:jc w:val="center"/>
-              <w:cnfStyle w:val="001000000000" w:firstRow="0" w:lastRow="0" w:firstColumn="1" w:lastColumn="0" w:oddVBand="0" w:evenVBand="0" w:oddHBand="0" w:evenHBand="0" w:firstRowFirstColumn="0" w:firstRowLastColumn="0" w:lastRowFirstColumn="0" w:lastRowLastColumn="0"/>
               <w:rPr>
                 <w:rFonts w:ascii="Times New Roman" w:hAnsi="Times New Roman" w:cs="Times New Roman"/>
                 <w:sz w:val="22"/>
@@ -15136,6 +16122,7 @@
           <w:p>
             <w:pPr>
               <w:jc w:val="center"/>
+              <w:cnfStyle w:val="000000000000" w:firstRow="0" w:lastRow="0" w:firstColumn="0" w:lastColumn="0" w:oddVBand="0" w:evenVBand="0" w:oddHBand="0" w:evenHBand="0" w:firstRowFirstColumn="0" w:firstRowLastColumn="0" w:lastRowFirstColumn="0" w:lastRowLastColumn="0"/>
               <w:rPr>
                 <w:rFonts w:ascii="Times New Roman" w:hAnsi="Times New Roman" w:cs="Times New Roman"/>
                 <w:sz w:val="22"/>
@@ -15159,6 +16146,7 @@
           <w:p>
             <w:pPr>
               <w:jc w:val="center"/>
+              <w:cnfStyle w:val="000000000000" w:firstRow="0" w:lastRow="0" w:firstColumn="0" w:lastColumn="0" w:oddVBand="0" w:evenVBand="0" w:oddHBand="0" w:evenHBand="0" w:firstRowFirstColumn="0" w:firstRowLastColumn="0" w:lastRowFirstColumn="0" w:lastRowLastColumn="0"/>
               <w:rPr>
                 <w:rFonts w:ascii="Times New Roman" w:hAnsi="Times New Roman" w:cs="Times New Roman"/>
                 <w:sz w:val="22"/>
@@ -15189,8 +16177,6 @@
               </w:rPr>
               <w:t>图</w:t>
             </w:r>
-            <w:bookmarkStart w:id="80" w:name="_GoBack"/>
-            <w:bookmarkEnd w:id="80"/>
           </w:p>
         </w:tc>
         <w:tc>
@@ -15200,6 +16186,7 @@
           <w:p>
             <w:pPr>
               <w:jc w:val="center"/>
+              <w:cnfStyle w:val="000000000000" w:firstRow="0" w:lastRow="0" w:firstColumn="0" w:lastColumn="0" w:oddVBand="0" w:evenVBand="0" w:oddHBand="0" w:evenHBand="0" w:firstRowFirstColumn="0" w:firstRowLastColumn="0" w:lastRowFirstColumn="0" w:lastRowLastColumn="0"/>
               <w:rPr>
                 <w:rFonts w:ascii="Times New Roman" w:hAnsi="Times New Roman" w:cs="Times New Roman"/>
                 <w:sz w:val="22"/>
@@ -15230,6 +16217,124 @@
             <w:pPr>
               <w:jc w:val="center"/>
               <w:rPr>
+                <w:rFonts w:ascii="Times New Roman" w:hAnsi="Times New Roman" w:cs="Times New Roman" w:hint="eastAsia"/>
+                <w:sz w:val="22"/>
+                <w:szCs w:val="21"/>
+              </w:rPr>
+            </w:pPr>
+            <w:r>
+              <w:rPr>
+                <w:rFonts w:ascii="Times New Roman" w:hAnsi="Times New Roman" w:cs="Times New Roman" w:hint="eastAsia"/>
+                <w:sz w:val="22"/>
+                <w:szCs w:val="21"/>
+              </w:rPr>
+              <w:t>2020-03-02</w:t>
+            </w:r>
+          </w:p>
+        </w:tc>
+        <w:tc>
+          <w:tcPr>
+            <w:tcW w:w="869" w:type="pct"/>
+          </w:tcPr>
+          <w:p>
+            <w:pPr>
+              <w:jc w:val="center"/>
+              <w:cnfStyle w:val="000000100000" w:firstRow="0" w:lastRow="0" w:firstColumn="0" w:lastColumn="0" w:oddVBand="0" w:evenVBand="0" w:oddHBand="1" w:evenHBand="0" w:firstRowFirstColumn="0" w:firstRowLastColumn="0" w:lastRowFirstColumn="0" w:lastRowLastColumn="0"/>
+              <w:rPr>
+                <w:rFonts w:ascii="Times New Roman" w:hAnsi="Times New Roman" w:cs="Times New Roman" w:hint="eastAsia"/>
+                <w:sz w:val="22"/>
+                <w:szCs w:val="21"/>
+              </w:rPr>
+            </w:pPr>
+            <w:r>
+              <w:rPr>
+                <w:rFonts w:ascii="Times New Roman" w:hAnsi="Times New Roman" w:cs="Times New Roman" w:hint="eastAsia"/>
+                <w:sz w:val="22"/>
+                <w:szCs w:val="21"/>
+              </w:rPr>
+              <w:t>下午</w:t>
+            </w:r>
+          </w:p>
+        </w:tc>
+        <w:tc>
+          <w:tcPr>
+            <w:tcW w:w="2188" w:type="pct"/>
+          </w:tcPr>
+          <w:p>
+            <w:pPr>
+              <w:jc w:val="center"/>
+              <w:cnfStyle w:val="000000100000" w:firstRow="0" w:lastRow="0" w:firstColumn="0" w:lastColumn="0" w:oddVBand="0" w:evenVBand="0" w:oddHBand="1" w:evenHBand="0" w:firstRowFirstColumn="0" w:firstRowLastColumn="0" w:lastRowFirstColumn="0" w:lastRowLastColumn="0"/>
+              <w:rPr>
+                <w:rFonts w:ascii="Times New Roman" w:hAnsi="Times New Roman" w:cs="Times New Roman" w:hint="eastAsia"/>
+                <w:sz w:val="22"/>
+                <w:szCs w:val="21"/>
+              </w:rPr>
+            </w:pPr>
+            <w:proofErr w:type="spellStart"/>
+            <w:r>
+              <w:rPr>
+                <w:rFonts w:ascii="Times New Roman" w:hAnsi="Times New Roman" w:cs="Times New Roman" w:hint="eastAsia"/>
+                <w:sz w:val="22"/>
+                <w:szCs w:val="21"/>
+              </w:rPr>
+              <w:t>FriendshipGraph</w:t>
+            </w:r>
+            <w:proofErr w:type="spellEnd"/>
+            <w:r>
+              <w:rPr>
+                <w:rFonts w:ascii="Times New Roman" w:hAnsi="Times New Roman" w:cs="Times New Roman" w:hint="eastAsia"/>
+                <w:sz w:val="22"/>
+                <w:szCs w:val="21"/>
+              </w:rPr>
+              <w:t>详细思路</w:t>
+            </w:r>
+            <w:r>
+              <w:rPr>
+                <w:rFonts w:ascii="Times New Roman" w:hAnsi="Times New Roman" w:cs="Times New Roman" w:hint="eastAsia"/>
+                <w:sz w:val="22"/>
+                <w:szCs w:val="21"/>
+              </w:rPr>
+              <w:t>和流程图</w:t>
+            </w:r>
+          </w:p>
+        </w:tc>
+        <w:tc>
+          <w:tcPr>
+            <w:tcW w:w="1174" w:type="pct"/>
+          </w:tcPr>
+          <w:p>
+            <w:pPr>
+              <w:jc w:val="center"/>
+              <w:cnfStyle w:val="000000100000" w:firstRow="0" w:lastRow="0" w:firstColumn="0" w:lastColumn="0" w:oddVBand="0" w:evenVBand="0" w:oddHBand="1" w:evenHBand="0" w:firstRowFirstColumn="0" w:firstRowLastColumn="0" w:lastRowFirstColumn="0" w:lastRowLastColumn="0"/>
+              <w:rPr>
+                <w:rFonts w:ascii="Times New Roman" w:hAnsi="Times New Roman" w:cs="Times New Roman" w:hint="eastAsia"/>
+                <w:sz w:val="22"/>
+                <w:szCs w:val="21"/>
+              </w:rPr>
+            </w:pPr>
+            <w:r>
+              <w:rPr>
+                <w:rFonts w:ascii="Times New Roman" w:hAnsi="Times New Roman" w:cs="Times New Roman" w:hint="eastAsia"/>
+                <w:sz w:val="22"/>
+                <w:szCs w:val="21"/>
+              </w:rPr>
+              <w:t>完成</w:t>
+            </w:r>
+            <w:bookmarkStart w:id="85" w:name="_GoBack"/>
+            <w:bookmarkEnd w:id="85"/>
+          </w:p>
+        </w:tc>
+      </w:tr>
+      <w:tr>
+        <w:tc>
+          <w:tcPr>
+            <w:cnfStyle w:val="001000000000" w:firstRow="0" w:lastRow="0" w:firstColumn="1" w:lastColumn="0" w:oddVBand="0" w:evenVBand="0" w:oddHBand="0" w:evenHBand="0" w:firstRowFirstColumn="0" w:firstRowLastColumn="0" w:lastRowFirstColumn="0" w:lastRowLastColumn="0"/>
+            <w:tcW w:w="769" w:type="pct"/>
+          </w:tcPr>
+          <w:p>
+            <w:pPr>
+              <w:jc w:val="center"/>
+              <w:rPr>
                 <w:rFonts w:ascii="Times New Roman" w:hAnsi="Times New Roman" w:cs="Times New Roman"/>
                 <w:sz w:val="22"/>
                 <w:szCs w:val="21"/>
@@ -15244,7 +16349,7 @@
           <w:p>
             <w:pPr>
               <w:jc w:val="center"/>
-              <w:cnfStyle w:val="000000100000" w:firstRow="0" w:lastRow="0" w:firstColumn="0" w:lastColumn="0" w:oddVBand="0" w:evenVBand="0" w:oddHBand="1" w:evenHBand="0" w:firstRowFirstColumn="0" w:firstRowLastColumn="0" w:lastRowFirstColumn="0" w:lastRowLastColumn="0"/>
+              <w:cnfStyle w:val="000000000000" w:firstRow="0" w:lastRow="0" w:firstColumn="0" w:lastColumn="0" w:oddVBand="0" w:evenVBand="0" w:oddHBand="0" w:evenHBand="0" w:firstRowFirstColumn="0" w:firstRowLastColumn="0" w:lastRowFirstColumn="0" w:lastRowLastColumn="0"/>
               <w:rPr>
                 <w:rFonts w:ascii="Times New Roman" w:hAnsi="Times New Roman" w:cs="Times New Roman"/>
                 <w:sz w:val="22"/>
@@ -15260,7 +16365,7 @@
           <w:p>
             <w:pPr>
               <w:jc w:val="center"/>
-              <w:cnfStyle w:val="000000100000" w:firstRow="0" w:lastRow="0" w:firstColumn="0" w:lastColumn="0" w:oddVBand="0" w:evenVBand="0" w:oddHBand="1" w:evenHBand="0" w:firstRowFirstColumn="0" w:firstRowLastColumn="0" w:lastRowFirstColumn="0" w:lastRowLastColumn="0"/>
+              <w:cnfStyle w:val="000000000000" w:firstRow="0" w:lastRow="0" w:firstColumn="0" w:lastColumn="0" w:oddVBand="0" w:evenVBand="0" w:oddHBand="0" w:evenHBand="0" w:firstRowFirstColumn="0" w:firstRowLastColumn="0" w:lastRowFirstColumn="0" w:lastRowLastColumn="0"/>
               <w:rPr>
                 <w:rFonts w:ascii="Times New Roman" w:hAnsi="Times New Roman" w:cs="Times New Roman"/>
                 <w:sz w:val="22"/>
@@ -15276,7 +16381,7 @@
           <w:p>
             <w:pPr>
               <w:jc w:val="center"/>
-              <w:cnfStyle w:val="000000100000" w:firstRow="0" w:lastRow="0" w:firstColumn="0" w:lastColumn="0" w:oddVBand="0" w:evenVBand="0" w:oddHBand="1" w:evenHBand="0" w:firstRowFirstColumn="0" w:firstRowLastColumn="0" w:lastRowFirstColumn="0" w:lastRowLastColumn="0"/>
+              <w:cnfStyle w:val="000000000000" w:firstRow="0" w:lastRow="0" w:firstColumn="0" w:lastColumn="0" w:oddVBand="0" w:evenVBand="0" w:oddHBand="0" w:evenHBand="0" w:firstRowFirstColumn="0" w:firstRowLastColumn="0" w:lastRowFirstColumn="0" w:lastRowLastColumn="0"/>
               <w:rPr>
                 <w:rFonts w:ascii="Times New Roman" w:hAnsi="Times New Roman" w:cs="Times New Roman"/>
                 <w:sz w:val="22"/>
@@ -15311,12 +16416,12 @@
       <w:pPr>
         <w:pStyle w:val="1"/>
       </w:pPr>
-      <w:bookmarkStart w:id="81" w:name="_Toc33888584"/>
+      <w:bookmarkStart w:id="86" w:name="_Toc34065089"/>
       <w:r>
         <w:lastRenderedPageBreak/>
         <w:t>实验过程中遇到的困难与解决途径</w:t>
       </w:r>
-      <w:bookmarkEnd w:id="81"/>
+      <w:bookmarkEnd w:id="86"/>
     </w:p>
     <w:tbl>
       <w:tblPr>
@@ -16433,7 +17538,7 @@
       <w:pPr>
         <w:pStyle w:val="1"/>
       </w:pPr>
-      <w:bookmarkStart w:id="82" w:name="_Toc33888585"/>
+      <w:bookmarkStart w:id="87" w:name="_Toc34065090"/>
       <w:r>
         <w:lastRenderedPageBreak/>
         <w:t>实验过程中收获的经验</w:t>
@@ -16453,13 +17558,13 @@
         </w:rPr>
         <w:t>、感想</w:t>
       </w:r>
-      <w:bookmarkEnd w:id="82"/>
+      <w:bookmarkEnd w:id="87"/>
     </w:p>
     <w:p>
       <w:pPr>
         <w:pStyle w:val="2"/>
       </w:pPr>
-      <w:bookmarkStart w:id="83" w:name="_Toc33888586"/>
+      <w:bookmarkStart w:id="88" w:name="_Toc34065091"/>
       <w:r>
         <w:t>实验过程中收获的经验</w:t>
       </w:r>
@@ -16472,13 +17577,13 @@
       <w:r>
         <w:t>教训</w:t>
       </w:r>
-      <w:bookmarkEnd w:id="83"/>
+      <w:bookmarkEnd w:id="88"/>
     </w:p>
     <w:p>
       <w:pPr>
         <w:pStyle w:val="2"/>
       </w:pPr>
-      <w:bookmarkStart w:id="84" w:name="_Toc33888587"/>
+      <w:bookmarkStart w:id="89" w:name="_Toc34065092"/>
       <w:r>
         <w:rPr>
           <w:rFonts w:hint="eastAsia"/>
@@ -16497,7 +17602,7 @@
         </w:rPr>
         <w:t>感受</w:t>
       </w:r>
-      <w:bookmarkEnd w:id="84"/>
+      <w:bookmarkEnd w:id="89"/>
     </w:p>
     <w:p>
       <w:pPr>
@@ -17125,7 +18230,7 @@
       </w:pPr>
     </w:p>
     <w:sectPr>
-      <w:footerReference w:type="default" r:id="rId46"/>
+      <w:footerReference w:type="default" r:id="rId55"/>
       <w:pgSz w:w="11906" w:h="16838"/>
       <w:pgMar w:top="1440" w:right="1800" w:bottom="1440" w:left="1800" w:header="851" w:footer="992" w:gutter="0"/>
       <w:pgNumType w:start="1"/>
@@ -17787,7 +18892,7 @@
   <w:abstractNum w:abstractNumId="5" w15:restartNumberingAfterBreak="0">
     <w:nsid w:val="22931A02"/>
     <w:multiLevelType w:val="multilevel"/>
-    <w:tmpl w:val="ADB6AFEC"/>
+    <w:tmpl w:val="D23CDBA2"/>
     <w:lvl w:ilvl="0">
       <w:numFmt w:val="decimal"/>
       <w:pStyle w:val="1"/>
@@ -17884,7 +18989,7 @@
   <w:abstractNum w:abstractNumId="6" w15:restartNumberingAfterBreak="0">
     <w:nsid w:val="25F30A6E"/>
     <w:multiLevelType w:val="hybridMultilevel"/>
-    <w:tmpl w:val="87A08A3C"/>
+    <w:tmpl w:val="807A40B8"/>
     <w:lvl w:ilvl="0" w:tplc="04090001">
       <w:start w:val="1"/>
       <w:numFmt w:val="bullet"/>
@@ -18081,6 +19186,119 @@
     </w:lvl>
   </w:abstractNum>
   <w:abstractNum w:abstractNumId="8" w15:restartNumberingAfterBreak="0">
+    <w:nsid w:val="32E94E67"/>
+    <w:multiLevelType w:val="hybridMultilevel"/>
+    <w:tmpl w:val="B95A22EC"/>
+    <w:lvl w:ilvl="0" w:tplc="04090001">
+      <w:start w:val="1"/>
+      <w:numFmt w:val="bullet"/>
+      <w:lvlText w:val=""/>
+      <w:lvlJc w:val="left"/>
+      <w:pPr>
+        <w:ind w:left="420" w:hanging="420"/>
+      </w:pPr>
+      <w:rPr>
+        <w:rFonts w:ascii="Wingdings" w:hAnsi="Wingdings" w:hint="default"/>
+      </w:rPr>
+    </w:lvl>
+    <w:lvl w:ilvl="1" w:tplc="04090003" w:tentative="1">
+      <w:start w:val="1"/>
+      <w:numFmt w:val="bullet"/>
+      <w:lvlText w:val=""/>
+      <w:lvlJc w:val="left"/>
+      <w:pPr>
+        <w:ind w:left="840" w:hanging="420"/>
+      </w:pPr>
+      <w:rPr>
+        <w:rFonts w:ascii="Wingdings" w:hAnsi="Wingdings" w:hint="default"/>
+      </w:rPr>
+    </w:lvl>
+    <w:lvl w:ilvl="2" w:tplc="04090005" w:tentative="1">
+      <w:start w:val="1"/>
+      <w:numFmt w:val="bullet"/>
+      <w:lvlText w:val=""/>
+      <w:lvlJc w:val="left"/>
+      <w:pPr>
+        <w:ind w:left="1260" w:hanging="420"/>
+      </w:pPr>
+      <w:rPr>
+        <w:rFonts w:ascii="Wingdings" w:hAnsi="Wingdings" w:hint="default"/>
+      </w:rPr>
+    </w:lvl>
+    <w:lvl w:ilvl="3" w:tplc="04090001" w:tentative="1">
+      <w:start w:val="1"/>
+      <w:numFmt w:val="bullet"/>
+      <w:lvlText w:val=""/>
+      <w:lvlJc w:val="left"/>
+      <w:pPr>
+        <w:ind w:left="1680" w:hanging="420"/>
+      </w:pPr>
+      <w:rPr>
+        <w:rFonts w:ascii="Wingdings" w:hAnsi="Wingdings" w:hint="default"/>
+      </w:rPr>
+    </w:lvl>
+    <w:lvl w:ilvl="4" w:tplc="04090003" w:tentative="1">
+      <w:start w:val="1"/>
+      <w:numFmt w:val="bullet"/>
+      <w:lvlText w:val=""/>
+      <w:lvlJc w:val="left"/>
+      <w:pPr>
+        <w:ind w:left="2100" w:hanging="420"/>
+      </w:pPr>
+      <w:rPr>
+        <w:rFonts w:ascii="Wingdings" w:hAnsi="Wingdings" w:hint="default"/>
+      </w:rPr>
+    </w:lvl>
+    <w:lvl w:ilvl="5" w:tplc="04090005" w:tentative="1">
+      <w:start w:val="1"/>
+      <w:numFmt w:val="bullet"/>
+      <w:lvlText w:val=""/>
+      <w:lvlJc w:val="left"/>
+      <w:pPr>
+        <w:ind w:left="2520" w:hanging="420"/>
+      </w:pPr>
+      <w:rPr>
+        <w:rFonts w:ascii="Wingdings" w:hAnsi="Wingdings" w:hint="default"/>
+      </w:rPr>
+    </w:lvl>
+    <w:lvl w:ilvl="6" w:tplc="04090001" w:tentative="1">
+      <w:start w:val="1"/>
+      <w:numFmt w:val="bullet"/>
+      <w:lvlText w:val=""/>
+      <w:lvlJc w:val="left"/>
+      <w:pPr>
+        <w:ind w:left="2940" w:hanging="420"/>
+      </w:pPr>
+      <w:rPr>
+        <w:rFonts w:ascii="Wingdings" w:hAnsi="Wingdings" w:hint="default"/>
+      </w:rPr>
+    </w:lvl>
+    <w:lvl w:ilvl="7" w:tplc="04090003" w:tentative="1">
+      <w:start w:val="1"/>
+      <w:numFmt w:val="bullet"/>
+      <w:lvlText w:val=""/>
+      <w:lvlJc w:val="left"/>
+      <w:pPr>
+        <w:ind w:left="3360" w:hanging="420"/>
+      </w:pPr>
+      <w:rPr>
+        <w:rFonts w:ascii="Wingdings" w:hAnsi="Wingdings" w:hint="default"/>
+      </w:rPr>
+    </w:lvl>
+    <w:lvl w:ilvl="8" w:tplc="04090005" w:tentative="1">
+      <w:start w:val="1"/>
+      <w:numFmt w:val="bullet"/>
+      <w:lvlText w:val=""/>
+      <w:lvlJc w:val="left"/>
+      <w:pPr>
+        <w:ind w:left="3780" w:hanging="420"/>
+      </w:pPr>
+      <w:rPr>
+        <w:rFonts w:ascii="Wingdings" w:hAnsi="Wingdings" w:hint="default"/>
+      </w:rPr>
+    </w:lvl>
+  </w:abstractNum>
+  <w:abstractNum w:abstractNumId="9" w15:restartNumberingAfterBreak="0">
     <w:nsid w:val="335C03C9"/>
     <w:multiLevelType w:val="hybridMultilevel"/>
     <w:tmpl w:val="568A62CA"/>
@@ -18166,7 +19384,7 @@
       </w:pPr>
     </w:lvl>
   </w:abstractNum>
-  <w:abstractNum w:abstractNumId="9" w15:restartNumberingAfterBreak="0">
+  <w:abstractNum w:abstractNumId="10" w15:restartNumberingAfterBreak="0">
     <w:nsid w:val="37AC0883"/>
     <w:multiLevelType w:val="multilevel"/>
     <w:tmpl w:val="43186006"/>
@@ -18258,7 +19476,7 @@
       <w:lvlJc w:val="left"/>
     </w:lvl>
   </w:abstractNum>
-  <w:abstractNum w:abstractNumId="10" w15:restartNumberingAfterBreak="0">
+  <w:abstractNum w:abstractNumId="11" w15:restartNumberingAfterBreak="0">
     <w:nsid w:val="38C068B7"/>
     <w:multiLevelType w:val="hybridMultilevel"/>
     <w:tmpl w:val="06F652D2"/>
@@ -18344,7 +19562,7 @@
       </w:pPr>
     </w:lvl>
   </w:abstractNum>
-  <w:abstractNum w:abstractNumId="11" w15:restartNumberingAfterBreak="0">
+  <w:abstractNum w:abstractNumId="12" w15:restartNumberingAfterBreak="0">
     <w:nsid w:val="3A616B97"/>
     <w:multiLevelType w:val="hybridMultilevel"/>
     <w:tmpl w:val="B74C51D6"/>
@@ -18430,7 +19648,7 @@
       </w:pPr>
     </w:lvl>
   </w:abstractNum>
-  <w:abstractNum w:abstractNumId="12" w15:restartNumberingAfterBreak="0">
+  <w:abstractNum w:abstractNumId="13" w15:restartNumberingAfterBreak="0">
     <w:nsid w:val="3D871AC7"/>
     <w:multiLevelType w:val="multilevel"/>
     <w:tmpl w:val="CA4EB658"/>
@@ -18522,7 +19740,7 @@
       <w:lvlJc w:val="left"/>
     </w:lvl>
   </w:abstractNum>
-  <w:abstractNum w:abstractNumId="13" w15:restartNumberingAfterBreak="0">
+  <w:abstractNum w:abstractNumId="14" w15:restartNumberingAfterBreak="0">
     <w:nsid w:val="4FA66072"/>
     <w:multiLevelType w:val="hybridMultilevel"/>
     <w:tmpl w:val="B0309EB8"/>
@@ -18608,11 +19826,11 @@
       </w:pPr>
     </w:lvl>
   </w:abstractNum>
-  <w:abstractNum w:abstractNumId="14" w15:restartNumberingAfterBreak="0">
+  <w:abstractNum w:abstractNumId="15" w15:restartNumberingAfterBreak="0">
     <w:nsid w:val="5B366B80"/>
     <w:multiLevelType w:val="hybridMultilevel"/>
-    <w:tmpl w:val="8AE88858"/>
-    <w:lvl w:ilvl="0" w:tplc="35381F94">
+    <w:tmpl w:val="CB701C12"/>
+    <w:lvl w:ilvl="0" w:tplc="5A1C52F0">
       <w:start w:val="1"/>
       <w:numFmt w:val="lowerLetter"/>
       <w:lvlText w:val="%1."/>
@@ -18620,6 +19838,13 @@
       <w:pPr>
         <w:ind w:left="360" w:hanging="360"/>
       </w:pPr>
+      <w:rPr>
+        <w:b/>
+        <w:bCs/>
+        <w:i/>
+        <w:iCs/>
+        <w:u w:val="single"/>
+      </w:rPr>
     </w:lvl>
     <w:lvl w:ilvl="1" w:tplc="04090019" w:tentative="1">
       <w:start w:val="1"/>
@@ -18694,7 +19919,7 @@
       </w:pPr>
     </w:lvl>
   </w:abstractNum>
-  <w:abstractNum w:abstractNumId="15" w15:restartNumberingAfterBreak="0">
+  <w:abstractNum w:abstractNumId="16" w15:restartNumberingAfterBreak="0">
     <w:nsid w:val="5B466413"/>
     <w:multiLevelType w:val="hybridMultilevel"/>
     <w:tmpl w:val="FFF02302"/>
@@ -18807,7 +20032,7 @@
       </w:rPr>
     </w:lvl>
   </w:abstractNum>
-  <w:abstractNum w:abstractNumId="16" w15:restartNumberingAfterBreak="0">
+  <w:abstractNum w:abstractNumId="17" w15:restartNumberingAfterBreak="0">
     <w:nsid w:val="645E48E8"/>
     <w:multiLevelType w:val="multilevel"/>
     <w:tmpl w:val="AB8A7B30"/>
@@ -18899,11 +20124,11 @@
       <w:lvlJc w:val="left"/>
     </w:lvl>
   </w:abstractNum>
-  <w:abstractNum w:abstractNumId="17" w15:restartNumberingAfterBreak="0">
+  <w:abstractNum w:abstractNumId="18" w15:restartNumberingAfterBreak="0">
     <w:nsid w:val="6FF140B9"/>
     <w:multiLevelType w:val="hybridMultilevel"/>
-    <w:tmpl w:val="F3D48D02"/>
-    <w:lvl w:ilvl="0" w:tplc="203E6A82">
+    <w:tmpl w:val="FC20F4C8"/>
+    <w:lvl w:ilvl="0" w:tplc="5DF4B652">
       <w:start w:val="1"/>
       <w:numFmt w:val="lowerLetter"/>
       <w:lvlText w:val="%1."/>
@@ -18911,6 +20136,13 @@
       <w:pPr>
         <w:ind w:left="780" w:hanging="360"/>
       </w:pPr>
+      <w:rPr>
+        <w:b/>
+        <w:bCs/>
+        <w:i/>
+        <w:iCs/>
+        <w:u w:val="single"/>
+      </w:rPr>
     </w:lvl>
     <w:lvl w:ilvl="1" w:tplc="04090019" w:tentative="1">
       <w:start w:val="1"/>
@@ -18985,7 +20217,7 @@
       </w:pPr>
     </w:lvl>
   </w:abstractNum>
-  <w:abstractNum w:abstractNumId="18" w15:restartNumberingAfterBreak="0">
+  <w:abstractNum w:abstractNumId="19" w15:restartNumberingAfterBreak="0">
     <w:nsid w:val="72B55233"/>
     <w:multiLevelType w:val="hybridMultilevel"/>
     <w:tmpl w:val="4EB62B60"/>
@@ -18995,16 +20227,16 @@
       <w:lvlText w:val=""/>
       <w:lvlJc w:val="left"/>
       <w:pPr>
-        <w:ind w:left="420" w:hanging="420"/>
+        <w:ind w:left="2100" w:hanging="420"/>
       </w:pPr>
     </w:lvl>
-    <w:lvl w:ilvl="1" w:tplc="1D98CFB8" w:tentative="1">
+    <w:lvl w:ilvl="1" w:tplc="1D98CFB8">
       <w:start w:val="1"/>
       <w:numFmt w:val="bullet"/>
       <w:lvlText w:val=""/>
       <w:lvlJc w:val="left"/>
       <w:pPr>
-        <w:ind w:left="840" w:hanging="420"/>
+        <w:ind w:left="2520" w:hanging="420"/>
       </w:pPr>
     </w:lvl>
     <w:lvl w:ilvl="2" w:tplc="6C30E0F6" w:tentative="1">
@@ -19013,7 +20245,7 @@
       <w:lvlText w:val=""/>
       <w:lvlJc w:val="left"/>
       <w:pPr>
-        <w:ind w:left="1260" w:hanging="420"/>
+        <w:ind w:left="2940" w:hanging="420"/>
       </w:pPr>
     </w:lvl>
     <w:lvl w:ilvl="3" w:tplc="EEEC66F2" w:tentative="1">
@@ -19022,7 +20254,7 @@
       <w:lvlText w:val=""/>
       <w:lvlJc w:val="left"/>
       <w:pPr>
-        <w:ind w:left="1680" w:hanging="420"/>
+        <w:ind w:left="3360" w:hanging="420"/>
       </w:pPr>
     </w:lvl>
     <w:lvl w:ilvl="4" w:tplc="80BAF03E" w:tentative="1">
@@ -19031,7 +20263,7 @@
       <w:lvlText w:val=""/>
       <w:lvlJc w:val="left"/>
       <w:pPr>
-        <w:ind w:left="2100" w:hanging="420"/>
+        <w:ind w:left="3780" w:hanging="420"/>
       </w:pPr>
     </w:lvl>
     <w:lvl w:ilvl="5" w:tplc="90582CF4" w:tentative="1">
@@ -19040,7 +20272,7 @@
       <w:lvlText w:val=""/>
       <w:lvlJc w:val="left"/>
       <w:pPr>
-        <w:ind w:left="2520" w:hanging="420"/>
+        <w:ind w:left="4200" w:hanging="420"/>
       </w:pPr>
     </w:lvl>
     <w:lvl w:ilvl="6" w:tplc="EC227F02" w:tentative="1">
@@ -19049,7 +20281,7 @@
       <w:lvlText w:val=""/>
       <w:lvlJc w:val="left"/>
       <w:pPr>
-        <w:ind w:left="2940" w:hanging="420"/>
+        <w:ind w:left="4620" w:hanging="420"/>
       </w:pPr>
     </w:lvl>
     <w:lvl w:ilvl="7" w:tplc="FC6451F4" w:tentative="1">
@@ -19058,7 +20290,7 @@
       <w:lvlText w:val=""/>
       <w:lvlJc w:val="left"/>
       <w:pPr>
-        <w:ind w:left="3360" w:hanging="420"/>
+        <w:ind w:left="5040" w:hanging="420"/>
       </w:pPr>
     </w:lvl>
     <w:lvl w:ilvl="8" w:tplc="5C24233C" w:tentative="1">
@@ -19067,11 +20299,11 @@
       <w:lvlText w:val=""/>
       <w:lvlJc w:val="left"/>
       <w:pPr>
-        <w:ind w:left="3780" w:hanging="420"/>
+        <w:ind w:left="5460" w:hanging="420"/>
       </w:pPr>
     </w:lvl>
   </w:abstractNum>
-  <w:abstractNum w:abstractNumId="19" w15:restartNumberingAfterBreak="0">
+  <w:abstractNum w:abstractNumId="20" w15:restartNumberingAfterBreak="0">
     <w:nsid w:val="72C25A4F"/>
     <w:multiLevelType w:val="hybridMultilevel"/>
     <w:tmpl w:val="3F3C66CA"/>
@@ -19157,7 +20389,120 @@
       </w:pPr>
     </w:lvl>
   </w:abstractNum>
-  <w:abstractNum w:abstractNumId="20" w15:restartNumberingAfterBreak="0">
+  <w:abstractNum w:abstractNumId="21" w15:restartNumberingAfterBreak="0">
+    <w:nsid w:val="734B466F"/>
+    <w:multiLevelType w:val="hybridMultilevel"/>
+    <w:tmpl w:val="AB2C5D9E"/>
+    <w:lvl w:ilvl="0" w:tplc="04090001">
+      <w:start w:val="1"/>
+      <w:numFmt w:val="bullet"/>
+      <w:lvlText w:val=""/>
+      <w:lvlJc w:val="left"/>
+      <w:pPr>
+        <w:ind w:left="840" w:hanging="420"/>
+      </w:pPr>
+      <w:rPr>
+        <w:rFonts w:ascii="Wingdings" w:hAnsi="Wingdings" w:hint="default"/>
+      </w:rPr>
+    </w:lvl>
+    <w:lvl w:ilvl="1" w:tplc="04090003" w:tentative="1">
+      <w:start w:val="1"/>
+      <w:numFmt w:val="bullet"/>
+      <w:lvlText w:val=""/>
+      <w:lvlJc w:val="left"/>
+      <w:pPr>
+        <w:ind w:left="1260" w:hanging="420"/>
+      </w:pPr>
+      <w:rPr>
+        <w:rFonts w:ascii="Wingdings" w:hAnsi="Wingdings" w:hint="default"/>
+      </w:rPr>
+    </w:lvl>
+    <w:lvl w:ilvl="2" w:tplc="04090005" w:tentative="1">
+      <w:start w:val="1"/>
+      <w:numFmt w:val="bullet"/>
+      <w:lvlText w:val=""/>
+      <w:lvlJc w:val="left"/>
+      <w:pPr>
+        <w:ind w:left="1680" w:hanging="420"/>
+      </w:pPr>
+      <w:rPr>
+        <w:rFonts w:ascii="Wingdings" w:hAnsi="Wingdings" w:hint="default"/>
+      </w:rPr>
+    </w:lvl>
+    <w:lvl w:ilvl="3" w:tplc="04090001" w:tentative="1">
+      <w:start w:val="1"/>
+      <w:numFmt w:val="bullet"/>
+      <w:lvlText w:val=""/>
+      <w:lvlJc w:val="left"/>
+      <w:pPr>
+        <w:ind w:left="2100" w:hanging="420"/>
+      </w:pPr>
+      <w:rPr>
+        <w:rFonts w:ascii="Wingdings" w:hAnsi="Wingdings" w:hint="default"/>
+      </w:rPr>
+    </w:lvl>
+    <w:lvl w:ilvl="4" w:tplc="04090003" w:tentative="1">
+      <w:start w:val="1"/>
+      <w:numFmt w:val="bullet"/>
+      <w:lvlText w:val=""/>
+      <w:lvlJc w:val="left"/>
+      <w:pPr>
+        <w:ind w:left="2520" w:hanging="420"/>
+      </w:pPr>
+      <w:rPr>
+        <w:rFonts w:ascii="Wingdings" w:hAnsi="Wingdings" w:hint="default"/>
+      </w:rPr>
+    </w:lvl>
+    <w:lvl w:ilvl="5" w:tplc="04090005" w:tentative="1">
+      <w:start w:val="1"/>
+      <w:numFmt w:val="bullet"/>
+      <w:lvlText w:val=""/>
+      <w:lvlJc w:val="left"/>
+      <w:pPr>
+        <w:ind w:left="2940" w:hanging="420"/>
+      </w:pPr>
+      <w:rPr>
+        <w:rFonts w:ascii="Wingdings" w:hAnsi="Wingdings" w:hint="default"/>
+      </w:rPr>
+    </w:lvl>
+    <w:lvl w:ilvl="6" w:tplc="04090001" w:tentative="1">
+      <w:start w:val="1"/>
+      <w:numFmt w:val="bullet"/>
+      <w:lvlText w:val=""/>
+      <w:lvlJc w:val="left"/>
+      <w:pPr>
+        <w:ind w:left="3360" w:hanging="420"/>
+      </w:pPr>
+      <w:rPr>
+        <w:rFonts w:ascii="Wingdings" w:hAnsi="Wingdings" w:hint="default"/>
+      </w:rPr>
+    </w:lvl>
+    <w:lvl w:ilvl="7" w:tplc="04090003" w:tentative="1">
+      <w:start w:val="1"/>
+      <w:numFmt w:val="bullet"/>
+      <w:lvlText w:val=""/>
+      <w:lvlJc w:val="left"/>
+      <w:pPr>
+        <w:ind w:left="3780" w:hanging="420"/>
+      </w:pPr>
+      <w:rPr>
+        <w:rFonts w:ascii="Wingdings" w:hAnsi="Wingdings" w:hint="default"/>
+      </w:rPr>
+    </w:lvl>
+    <w:lvl w:ilvl="8" w:tplc="04090005" w:tentative="1">
+      <w:start w:val="1"/>
+      <w:numFmt w:val="bullet"/>
+      <w:lvlText w:val=""/>
+      <w:lvlJc w:val="left"/>
+      <w:pPr>
+        <w:ind w:left="4200" w:hanging="420"/>
+      </w:pPr>
+      <w:rPr>
+        <w:rFonts w:ascii="Wingdings" w:hAnsi="Wingdings" w:hint="default"/>
+      </w:rPr>
+    </w:lvl>
+  </w:abstractNum>
+  <w:abstractNum w:abstractNumId="22" w15:restartNumberingAfterBreak="0">
     <w:nsid w:val="762A065B"/>
     <w:multiLevelType w:val="hybridMultilevel"/>
     <w:tmpl w:val="4044DEE0"/>
@@ -19243,7 +20588,7 @@
       </w:pPr>
     </w:lvl>
   </w:abstractNum>
-  <w:abstractNum w:abstractNumId="21" w15:restartNumberingAfterBreak="0">
+  <w:abstractNum w:abstractNumId="23" w15:restartNumberingAfterBreak="0">
     <w:nsid w:val="7DEB741F"/>
     <w:multiLevelType w:val="hybridMultilevel"/>
     <w:tmpl w:val="5E7C54D4"/>
@@ -19329,7 +20674,7 @@
       </w:pPr>
     </w:lvl>
   </w:abstractNum>
-  <w:abstractNum w:abstractNumId="22" w15:restartNumberingAfterBreak="0">
+  <w:abstractNum w:abstractNumId="24" w15:restartNumberingAfterBreak="0">
     <w:nsid w:val="7F5A734F"/>
     <w:multiLevelType w:val="hybridMultilevel"/>
     <w:tmpl w:val="7FA8C9D8"/>
@@ -19419,10 +20764,10 @@
     <w:abstractNumId w:val="5"/>
   </w:num>
   <w:num w:numId="2">
-    <w:abstractNumId w:val="8"/>
+    <w:abstractNumId w:val="9"/>
   </w:num>
   <w:num w:numId="3">
-    <w:abstractNumId w:val="11"/>
+    <w:abstractNumId w:val="12"/>
   </w:num>
   <w:num w:numId="4">
     <w:abstractNumId w:val="2"/>
@@ -19434,55 +20779,61 @@
     <w:abstractNumId w:val="0"/>
   </w:num>
   <w:num w:numId="7">
-    <w:abstractNumId w:val="22"/>
+    <w:abstractNumId w:val="24"/>
   </w:num>
   <w:num w:numId="8">
-    <w:abstractNumId w:val="10"/>
+    <w:abstractNumId w:val="11"/>
   </w:num>
   <w:num w:numId="9">
-    <w:abstractNumId w:val="13"/>
+    <w:abstractNumId w:val="14"/>
   </w:num>
   <w:num w:numId="10">
     <w:abstractNumId w:val="7"/>
   </w:num>
   <w:num w:numId="11">
-    <w:abstractNumId w:val="9"/>
+    <w:abstractNumId w:val="10"/>
   </w:num>
   <w:num w:numId="12">
+    <w:abstractNumId w:val="22"/>
+  </w:num>
+  <w:num w:numId="13">
+    <w:abstractNumId w:val="23"/>
+  </w:num>
+  <w:num w:numId="14">
+    <w:abstractNumId w:val="18"/>
+  </w:num>
+  <w:num w:numId="15">
+    <w:abstractNumId w:val="15"/>
+  </w:num>
+  <w:num w:numId="16">
     <w:abstractNumId w:val="20"/>
   </w:num>
-  <w:num w:numId="13">
-    <w:abstractNumId w:val="21"/>
-  </w:num>
-  <w:num w:numId="14">
-    <w:abstractNumId w:val="17"/>
-  </w:num>
-  <w:num w:numId="15">
-    <w:abstractNumId w:val="14"/>
-  </w:num>
-  <w:num w:numId="16">
+  <w:num w:numId="17">
     <w:abstractNumId w:val="19"/>
-  </w:num>
-  <w:num w:numId="17">
-    <w:abstractNumId w:val="18"/>
   </w:num>
   <w:num w:numId="18">
     <w:abstractNumId w:val="3"/>
   </w:num>
   <w:num w:numId="19">
-    <w:abstractNumId w:val="12"/>
+    <w:abstractNumId w:val="13"/>
   </w:num>
   <w:num w:numId="20">
     <w:abstractNumId w:val="4"/>
   </w:num>
   <w:num w:numId="21">
-    <w:abstractNumId w:val="15"/>
+    <w:abstractNumId w:val="16"/>
   </w:num>
   <w:num w:numId="22">
     <w:abstractNumId w:val="6"/>
   </w:num>
   <w:num w:numId="23">
-    <w:abstractNumId w:val="16"/>
+    <w:abstractNumId w:val="17"/>
+  </w:num>
+  <w:num w:numId="24">
+    <w:abstractNumId w:val="21"/>
+  </w:num>
+  <w:num w:numId="25">
+    <w:abstractNumId w:val="8"/>
   </w:num>
   <w:numIdMacAtCleanup w:val="23"/>
 </w:numbering>
@@ -19901,14 +21252,15 @@
     <w:autoRedefine/>
     <w:uiPriority w:val="9"/>
     <w:qFormat/>
-    <w:rsid w:val="00C07653"/>
+    <w:rsid w:val="0063120B"/>
     <w:pPr>
       <w:keepNext/>
       <w:keepLines/>
       <w:numPr>
         <w:numId w:val="1"/>
       </w:numPr>
-      <w:spacing w:before="240" w:after="240" w:line="360" w:lineRule="auto"/>
+      <w:spacing w:before="360" w:after="240" w:line="360" w:lineRule="auto"/>
+      <w:ind w:left="431" w:hanging="431"/>
       <w:jc w:val="center"/>
       <w:outlineLvl w:val="0"/>
     </w:pPr>
@@ -19917,7 +21269,7 @@
       <w:b/>
       <w:bCs/>
       <w:kern w:val="44"/>
-      <w:sz w:val="44"/>
+      <w:sz w:val="48"/>
       <w:szCs w:val="44"/>
     </w:rPr>
   </w:style>
@@ -19931,7 +21283,7 @@
     <w:uiPriority w:val="9"/>
     <w:unhideWhenUsed/>
     <w:qFormat/>
-    <w:rsid w:val="00AC5BF4"/>
+    <w:rsid w:val="0063120B"/>
     <w:pPr>
       <w:keepNext/>
       <w:keepLines/>
@@ -19939,14 +21291,15 @@
         <w:ilvl w:val="1"/>
         <w:numId w:val="1"/>
       </w:numPr>
-      <w:spacing w:before="120" w:after="120"/>
+      <w:spacing w:before="240" w:after="120"/>
+      <w:ind w:left="578" w:hanging="578"/>
       <w:outlineLvl w:val="1"/>
     </w:pPr>
     <w:rPr>
       <w:rFonts w:ascii="黑体" w:eastAsia="黑体" w:hAnsi="黑体" w:cs="黑体"/>
       <w:b/>
       <w:bCs/>
-      <w:sz w:val="32"/>
+      <w:sz w:val="36"/>
       <w:szCs w:val="30"/>
     </w:rPr>
   </w:style>
@@ -19960,7 +21313,7 @@
     <w:uiPriority w:val="9"/>
     <w:unhideWhenUsed/>
     <w:qFormat/>
-    <w:rsid w:val="005F6C8E"/>
+    <w:rsid w:val="0063120B"/>
     <w:pPr>
       <w:keepNext/>
       <w:keepLines/>
@@ -19968,13 +21321,13 @@
         <w:ilvl w:val="2"/>
         <w:numId w:val="1"/>
       </w:numPr>
-      <w:spacing w:before="120" w:after="120" w:line="360" w:lineRule="auto"/>
+      <w:spacing w:before="120" w:line="360" w:lineRule="auto"/>
       <w:outlineLvl w:val="2"/>
     </w:pPr>
     <w:rPr>
       <w:b/>
       <w:bCs/>
-      <w:sz w:val="28"/>
+      <w:sz w:val="30"/>
       <w:szCs w:val="28"/>
     </w:rPr>
   </w:style>
@@ -19988,7 +21341,7 @@
     <w:uiPriority w:val="9"/>
     <w:unhideWhenUsed/>
     <w:qFormat/>
-    <w:rsid w:val="00F85063"/>
+    <w:rsid w:val="0063120B"/>
     <w:pPr>
       <w:keepNext/>
       <w:keepLines/>
@@ -19996,13 +21349,15 @@
         <w:ilvl w:val="3"/>
         <w:numId w:val="1"/>
       </w:numPr>
-      <w:spacing w:before="60" w:after="60"/>
+      <w:spacing w:before="60"/>
+      <w:ind w:left="862" w:hanging="862"/>
       <w:outlineLvl w:val="3"/>
     </w:pPr>
     <w:rPr>
       <w:rFonts w:cs="宋体"/>
       <w:b/>
       <w:bCs/>
+      <w:sz w:val="28"/>
       <w:szCs w:val="24"/>
     </w:rPr>
   </w:style>
@@ -20232,13 +21587,13 @@
     <w:basedOn w:val="a0"/>
     <w:link w:val="1"/>
     <w:uiPriority w:val="9"/>
-    <w:rsid w:val="00C07653"/>
+    <w:rsid w:val="0063120B"/>
     <w:rPr>
       <w:rFonts w:ascii="微软雅黑" w:eastAsia="黑体" w:hAnsi="微软雅黑" w:cs="微软雅黑"/>
       <w:b/>
       <w:bCs/>
       <w:kern w:val="44"/>
-      <w:sz w:val="44"/>
+      <w:sz w:val="48"/>
       <w:szCs w:val="44"/>
     </w:rPr>
   </w:style>
@@ -20248,12 +21603,12 @@
     <w:basedOn w:val="a0"/>
     <w:link w:val="2"/>
     <w:uiPriority w:val="9"/>
-    <w:rsid w:val="00AC5BF4"/>
+    <w:rsid w:val="0063120B"/>
     <w:rPr>
       <w:rFonts w:ascii="黑体" w:eastAsia="黑体" w:hAnsi="黑体" w:cs="黑体"/>
       <w:b/>
       <w:bCs/>
-      <w:sz w:val="32"/>
+      <w:sz w:val="36"/>
       <w:szCs w:val="30"/>
     </w:rPr>
   </w:style>
@@ -20273,12 +21628,12 @@
     <w:basedOn w:val="a0"/>
     <w:link w:val="3"/>
     <w:uiPriority w:val="9"/>
-    <w:rsid w:val="005F6C8E"/>
+    <w:rsid w:val="0063120B"/>
     <w:rPr>
       <w:rFonts w:ascii="宋体" w:eastAsia="宋体" w:hAnsi="宋体" w:cs="微软雅黑"/>
       <w:b/>
       <w:bCs/>
-      <w:sz w:val="28"/>
+      <w:sz w:val="30"/>
       <w:szCs w:val="28"/>
     </w:rPr>
   </w:style>
@@ -20288,12 +21643,12 @@
     <w:basedOn w:val="a0"/>
     <w:link w:val="4"/>
     <w:uiPriority w:val="9"/>
-    <w:rsid w:val="00F85063"/>
+    <w:rsid w:val="0063120B"/>
     <w:rPr>
       <w:rFonts w:ascii="宋体" w:eastAsia="宋体" w:hAnsi="宋体" w:cs="宋体"/>
       <w:b/>
       <w:bCs/>
-      <w:sz w:val="24"/>
+      <w:sz w:val="28"/>
       <w:szCs w:val="24"/>
     </w:rPr>
   </w:style>
@@ -21416,7 +22771,7 @@
 </file>
 
 <file path=customXml/itemProps1.xml><?xml version="1.0" encoding="utf-8"?>
-<ds:datastoreItem xmlns:ds="http://schemas.openxmlformats.org/officeDocument/2006/customXml" ds:itemID="{CC42145F-9483-4FEF-B18C-8023EE157134}">
+<ds:datastoreItem xmlns:ds="http://schemas.openxmlformats.org/officeDocument/2006/customXml" ds:itemID="{307A0781-2E25-4888-9BD0-451DCD22BEAA}">
   <ds:schemaRefs>
     <ds:schemaRef ds:uri="http://schemas.openxmlformats.org/officeDocument/2006/bibliography"/>
   </ds:schemaRefs>

</xml_diff>